<commit_message>
Sobre Resaltados & Gráficos de área
</commit_message>
<xml_diff>
--- a/Tableau/Sección 2; Series de tiempo, Agregación y Filtro/Series de tiempo, Agregación & Filtro.docx
+++ b/Tableau/Sección 2; Series de tiempo, Agregación y Filtro/Series de tiempo, Agregación & Filtro.docx
@@ -11572,19 +11572,6 @@
           <w:sz w:val="20"/>
           <w:szCs w:val="20"/>
         </w:rPr>
-        <w:br/>
-      </w:r>
-      <w:r>
-        <w:rPr>
-          <w:rFonts w:ascii="Times" w:eastAsia="Times" w:hAnsi="Times" w:cs="Times"/>
-          <w:b/>
-          <w:bCs/>
-          <w:i w:val="0"/>
-          <w:iCs w:val="0"/>
-          <w:color w:val="000000" w:themeColor="text1"/>
-          <w:sz w:val="20"/>
-          <w:szCs w:val="20"/>
-        </w:rPr>
         <w:t>Excluyendo</w:t>
       </w:r>
       <w:r>
@@ -16960,33 +16947,1508 @@
           <w:sz w:val="20"/>
           <w:szCs w:val="20"/>
         </w:rPr>
-        <w:t>“</w:t>
-      </w:r>
-      <w:r>
-        <w:rPr>
-          <w:rFonts w:ascii="Times" w:eastAsia="Times" w:hAnsi="Times"/>
-          <w:b/>
-          <w:bCs/>
-          <w:color w:val="000000"/>
-          <w:sz w:val="20"/>
-          <w:szCs w:val="20"/>
-        </w:rPr>
-        <w:t>Long-Term-Unemployment-Statistics</w:t>
-      </w:r>
-      <w:r>
-        <w:rPr>
-          <w:rFonts w:ascii="Times" w:eastAsia="Times" w:hAnsi="Times"/>
-          <w:b/>
-          <w:bCs/>
-          <w:color w:val="000000"/>
-          <w:sz w:val="20"/>
-          <w:szCs w:val="20"/>
-        </w:rPr>
-        <w:t>”.</w:t>
+        <w:t>“Long-Term-Unemployment-Statistics”.</w:t>
       </w:r>
     </w:p>
     <w:p>
       <w:pPr>
+        <w:pStyle w:val="Ttulo2"/>
+        <w:numPr>
+          <w:ilvl w:val="0"/>
+          <w:numId w:val="3"/>
+        </w:numPr>
+        <w:rPr>
+          <w:rFonts w:ascii="Times" w:eastAsia="Times" w:hAnsi="Times" w:cs="Times"/>
+          <w:b/>
+          <w:bCs/>
+          <w:color w:val="000000" w:themeColor="text1"/>
+          <w:sz w:val="24"/>
+          <w:szCs w:val="24"/>
+        </w:rPr>
+      </w:pPr>
+      <w:r>
+        <w:rPr>
+          <w:rFonts w:ascii="Times" w:eastAsia="Times" w:hAnsi="Times" w:cs="Times"/>
+          <w:b/>
+          <w:bCs/>
+          <w:color w:val="000000" w:themeColor="text1"/>
+          <w:sz w:val="24"/>
+          <w:szCs w:val="24"/>
+        </w:rPr>
+        <w:lastRenderedPageBreak/>
+        <w:t>Resaltado &amp; Creación de un Gráfico de Área</w:t>
+      </w:r>
+      <w:r>
+        <w:rPr>
+          <w:rFonts w:ascii="Times" w:eastAsia="Times" w:hAnsi="Times" w:cs="Times"/>
+          <w:b/>
+          <w:bCs/>
+          <w:color w:val="000000" w:themeColor="text1"/>
+          <w:sz w:val="24"/>
+          <w:szCs w:val="24"/>
+        </w:rPr>
+        <w:br/>
+      </w:r>
+    </w:p>
+    <w:p>
+      <w:pPr>
+        <w:pStyle w:val="Ttulo3"/>
+      </w:pPr>
+      <w:r>
+        <w:rPr>
+          <w:rFonts w:ascii="Times" w:eastAsia="Times" w:hAnsi="Times" w:cs="Times"/>
+          <w:b/>
+          <w:bCs/>
+          <w:color w:val="000000" w:themeColor="text1"/>
+          <w:sz w:val="22"/>
+          <w:szCs w:val="22"/>
+        </w:rPr>
+        <w:t>Resaltado (Highlighting)</w:t>
+      </w:r>
+      <w:r>
+        <w:rPr>
+          <w:rFonts w:ascii="Times" w:eastAsia="Times" w:hAnsi="Times" w:cs="Times"/>
+          <w:b/>
+          <w:bCs/>
+          <w:color w:val="000000" w:themeColor="text1"/>
+          <w:sz w:val="22"/>
+          <w:szCs w:val="22"/>
+        </w:rPr>
+        <w:br/>
+      </w:r>
+    </w:p>
+    <w:p>
+      <w:pPr>
+        <w:rPr>
+          <w:rFonts w:ascii="Times" w:eastAsia="Times" w:hAnsi="Times"/>
+          <w:b/>
+          <w:bCs/>
+          <w:i/>
+          <w:iCs/>
+          <w:color w:val="000000"/>
+          <w:sz w:val="20"/>
+          <w:szCs w:val="20"/>
+        </w:rPr>
+      </w:pPr>
+      <w:r>
+        <w:rPr>
+          <w:rFonts w:ascii="Times" w:eastAsia="Times" w:hAnsi="Times"/>
+          <w:color w:val="000000"/>
+          <w:sz w:val="20"/>
+          <w:szCs w:val="20"/>
+        </w:rPr>
+        <w:t xml:space="preserve">Si quisiéramos solamente </w:t>
+      </w:r>
+      <w:r>
+        <w:rPr>
+          <w:rFonts w:ascii="Times" w:eastAsia="Times" w:hAnsi="Times"/>
+          <w:b/>
+          <w:bCs/>
+          <w:color w:val="000000"/>
+          <w:sz w:val="20"/>
+          <w:szCs w:val="20"/>
+        </w:rPr>
+        <w:t xml:space="preserve">resaltar </w:t>
+      </w:r>
+      <w:r>
+        <w:rPr>
+          <w:rFonts w:ascii="Times" w:eastAsia="Times" w:hAnsi="Times"/>
+          <w:color w:val="000000"/>
+          <w:sz w:val="20"/>
+          <w:szCs w:val="20"/>
+        </w:rPr>
+        <w:t xml:space="preserve">o </w:t>
+      </w:r>
+      <w:r>
+        <w:rPr>
+          <w:rFonts w:ascii="Times" w:eastAsia="Times" w:hAnsi="Times"/>
+          <w:b/>
+          <w:bCs/>
+          <w:color w:val="000000"/>
+          <w:sz w:val="20"/>
+          <w:szCs w:val="20"/>
+        </w:rPr>
+        <w:t xml:space="preserve">destacar </w:t>
+      </w:r>
+      <w:r>
+        <w:rPr>
+          <w:rFonts w:ascii="Times" w:eastAsia="Times" w:hAnsi="Times"/>
+          <w:color w:val="000000"/>
+          <w:sz w:val="20"/>
+          <w:szCs w:val="20"/>
+        </w:rPr>
+        <w:t>el</w:t>
+      </w:r>
+      <w:r>
+        <w:rPr>
+          <w:rFonts w:ascii="Times" w:eastAsia="Times" w:hAnsi="Times"/>
+          <w:color w:val="000000"/>
+          <w:sz w:val="20"/>
+          <w:szCs w:val="20"/>
+        </w:rPr>
+        <w:t xml:space="preserve"> subconjunto de una</w:t>
+      </w:r>
+      <w:r>
+        <w:rPr>
+          <w:rFonts w:ascii="Times" w:eastAsia="Times" w:hAnsi="Times"/>
+          <w:color w:val="000000"/>
+          <w:sz w:val="20"/>
+          <w:szCs w:val="20"/>
+        </w:rPr>
+        <w:t xml:space="preserve"> categoría</w:t>
+      </w:r>
+      <w:r>
+        <w:rPr>
+          <w:rFonts w:ascii="Times" w:eastAsia="Times" w:hAnsi="Times"/>
+          <w:color w:val="000000"/>
+          <w:sz w:val="20"/>
+          <w:szCs w:val="20"/>
+        </w:rPr>
+        <w:t xml:space="preserve"> </w:t>
+      </w:r>
+      <w:r>
+        <w:rPr>
+          <w:rFonts w:ascii="Times" w:eastAsia="Times" w:hAnsi="Times"/>
+          <w:color w:val="000000"/>
+          <w:sz w:val="20"/>
+          <w:szCs w:val="20"/>
+        </w:rPr>
+        <w:t xml:space="preserve">o dimensión </w:t>
+      </w:r>
+      <w:r>
+        <w:rPr>
+          <w:rFonts w:ascii="Times" w:eastAsia="Times" w:hAnsi="Times"/>
+          <w:color w:val="000000"/>
+          <w:sz w:val="20"/>
+          <w:szCs w:val="20"/>
+        </w:rPr>
+        <w:t>en especifica</w:t>
+      </w:r>
+      <w:r>
+        <w:rPr>
+          <w:rFonts w:ascii="Times" w:eastAsia="Times" w:hAnsi="Times"/>
+          <w:color w:val="000000"/>
+          <w:sz w:val="20"/>
+          <w:szCs w:val="20"/>
+        </w:rPr>
+        <w:t xml:space="preserve"> </w:t>
+      </w:r>
+      <w:r>
+        <w:rPr>
+          <w:rFonts w:ascii="Times" w:eastAsia="Times" w:hAnsi="Times"/>
+          <w:color w:val="000000"/>
+          <w:sz w:val="20"/>
+          <w:szCs w:val="20"/>
+        </w:rPr>
+        <w:t xml:space="preserve">que </w:t>
+      </w:r>
+      <w:r>
+        <w:rPr>
+          <w:rFonts w:ascii="Times" w:eastAsia="Times" w:hAnsi="Times"/>
+          <w:color w:val="000000"/>
+          <w:sz w:val="20"/>
+          <w:szCs w:val="20"/>
+        </w:rPr>
+        <w:t>ya</w:t>
+      </w:r>
+      <w:r>
+        <w:rPr>
+          <w:rFonts w:ascii="Times" w:eastAsia="Times" w:hAnsi="Times"/>
+          <w:color w:val="000000"/>
+          <w:sz w:val="20"/>
+          <w:szCs w:val="20"/>
+        </w:rPr>
+        <w:t xml:space="preserve"> ha sido</w:t>
+      </w:r>
+      <w:r>
+        <w:rPr>
+          <w:rFonts w:ascii="Times" w:eastAsia="Times" w:hAnsi="Times"/>
+          <w:color w:val="000000"/>
+          <w:sz w:val="20"/>
+          <w:szCs w:val="20"/>
+        </w:rPr>
+        <w:t xml:space="preserve"> </w:t>
+      </w:r>
+      <w:r>
+        <w:rPr>
+          <w:rFonts w:ascii="Times" w:eastAsia="Times" w:hAnsi="Times"/>
+          <w:i/>
+          <w:iCs/>
+          <w:color w:val="000000"/>
+          <w:sz w:val="20"/>
+          <w:szCs w:val="20"/>
+        </w:rPr>
+        <w:t>granulada</w:t>
+      </w:r>
+      <w:r>
+        <w:rPr>
+          <w:rFonts w:ascii="Times" w:eastAsia="Times" w:hAnsi="Times"/>
+          <w:color w:val="000000"/>
+          <w:sz w:val="20"/>
+          <w:szCs w:val="20"/>
+        </w:rPr>
+        <w:t xml:space="preserve">; es decir, no </w:t>
+      </w:r>
+      <w:r>
+        <w:rPr>
+          <w:rFonts w:ascii="Times" w:eastAsia="Times" w:hAnsi="Times"/>
+          <w:color w:val="000000"/>
+          <w:sz w:val="20"/>
+          <w:szCs w:val="20"/>
+        </w:rPr>
+        <w:t>destacar</w:t>
+      </w:r>
+      <w:r>
+        <w:rPr>
+          <w:rFonts w:ascii="Times" w:eastAsia="Times" w:hAnsi="Times"/>
+          <w:color w:val="000000"/>
+          <w:sz w:val="20"/>
+          <w:szCs w:val="20"/>
+        </w:rPr>
+        <w:t xml:space="preserve"> completamente la categoría en sí del campo de tipo </w:t>
+      </w:r>
+      <w:r>
+        <w:rPr>
+          <w:rFonts w:ascii="Times" w:eastAsia="Times" w:hAnsi="Times"/>
+          <w:i/>
+          <w:iCs/>
+          <w:color w:val="000000"/>
+          <w:sz w:val="20"/>
+          <w:szCs w:val="20"/>
+        </w:rPr>
+        <w:t>dimensión</w:t>
+      </w:r>
+      <w:r>
+        <w:rPr>
+          <w:rFonts w:ascii="Times" w:eastAsia="Times" w:hAnsi="Times"/>
+          <w:color w:val="000000"/>
+          <w:sz w:val="20"/>
+          <w:szCs w:val="20"/>
+        </w:rPr>
+        <w:t xml:space="preserve"> </w:t>
+      </w:r>
+      <w:r>
+        <w:rPr>
+          <w:rFonts w:ascii="Times" w:eastAsia="Times" w:hAnsi="Times"/>
+          <w:color w:val="000000"/>
+          <w:sz w:val="20"/>
+          <w:szCs w:val="20"/>
+        </w:rPr>
+        <w:t>que ya ha sido distinguido visualmente,</w:t>
+      </w:r>
+      <w:r>
+        <w:rPr>
+          <w:rFonts w:ascii="Times" w:eastAsia="Times" w:hAnsi="Times"/>
+          <w:color w:val="000000"/>
+          <w:sz w:val="20"/>
+          <w:szCs w:val="20"/>
+        </w:rPr>
+        <w:t xml:space="preserve"> que ya ha sido</w:t>
+      </w:r>
+      <w:r>
+        <w:rPr>
+          <w:rFonts w:ascii="Times" w:eastAsia="Times" w:hAnsi="Times"/>
+          <w:color w:val="000000"/>
+          <w:sz w:val="20"/>
+          <w:szCs w:val="20"/>
+        </w:rPr>
+        <w:t xml:space="preserve"> </w:t>
+      </w:r>
+      <w:r>
+        <w:rPr>
+          <w:rFonts w:ascii="Times" w:eastAsia="Times" w:hAnsi="Times"/>
+          <w:i/>
+          <w:iCs/>
+          <w:color w:val="000000"/>
+          <w:sz w:val="20"/>
+          <w:szCs w:val="20"/>
+        </w:rPr>
+        <w:t>categorizado</w:t>
+      </w:r>
+      <w:r>
+        <w:rPr>
+          <w:rFonts w:ascii="Times" w:eastAsia="Times" w:hAnsi="Times"/>
+          <w:color w:val="000000"/>
+          <w:sz w:val="20"/>
+          <w:szCs w:val="20"/>
+        </w:rPr>
+        <w:t xml:space="preserve">; sino, </w:t>
+      </w:r>
+      <w:r>
+        <w:rPr>
+          <w:rFonts w:ascii="Times" w:eastAsia="Times" w:hAnsi="Times"/>
+          <w:color w:val="000000"/>
+          <w:sz w:val="20"/>
+          <w:szCs w:val="20"/>
+        </w:rPr>
+        <w:t>solamente ver una composición, un subgrupo especifico de toda la granularidad o categorización</w:t>
+      </w:r>
+      <w:r>
+        <w:rPr>
+          <w:rFonts w:ascii="Times" w:eastAsia="Times" w:hAnsi="Times"/>
+          <w:color w:val="000000"/>
+          <w:sz w:val="20"/>
+          <w:szCs w:val="20"/>
+        </w:rPr>
+        <w:t xml:space="preserve"> ya resuelta</w:t>
+      </w:r>
+      <w:r>
+        <w:rPr>
+          <w:rFonts w:ascii="Times" w:eastAsia="Times" w:hAnsi="Times"/>
+          <w:color w:val="000000"/>
+          <w:sz w:val="20"/>
+          <w:szCs w:val="20"/>
+        </w:rPr>
+        <w:t xml:space="preserve"> para dicho campo</w:t>
+      </w:r>
+      <w:r>
+        <w:rPr>
+          <w:rFonts w:ascii="Times" w:eastAsia="Times" w:hAnsi="Times"/>
+          <w:color w:val="000000"/>
+          <w:sz w:val="20"/>
+          <w:szCs w:val="20"/>
+        </w:rPr>
+        <w:t xml:space="preserve">, podemos hacerlo por medio del recurso conocido como </w:t>
+      </w:r>
+      <w:r>
+        <w:rPr>
+          <w:rFonts w:ascii="Times" w:eastAsia="Times" w:hAnsi="Times"/>
+          <w:b/>
+          <w:bCs/>
+          <w:i/>
+          <w:iCs/>
+          <w:color w:val="000000"/>
+          <w:sz w:val="20"/>
+          <w:szCs w:val="20"/>
+        </w:rPr>
+        <w:t>Highlig</w:t>
+      </w:r>
+      <w:r>
+        <w:rPr>
+          <w:rFonts w:ascii="Times" w:eastAsia="Times" w:hAnsi="Times"/>
+          <w:b/>
+          <w:bCs/>
+          <w:i/>
+          <w:iCs/>
+          <w:color w:val="000000"/>
+          <w:sz w:val="20"/>
+          <w:szCs w:val="20"/>
+        </w:rPr>
+        <w:t>h</w:t>
+      </w:r>
+      <w:r>
+        <w:rPr>
+          <w:rFonts w:ascii="Times" w:eastAsia="Times" w:hAnsi="Times"/>
+          <w:b/>
+          <w:bCs/>
+          <w:i/>
+          <w:iCs/>
+          <w:color w:val="000000"/>
+          <w:sz w:val="20"/>
+          <w:szCs w:val="20"/>
+        </w:rPr>
+        <w:t>ting</w:t>
+      </w:r>
+      <w:r>
+        <w:rPr>
+          <w:rFonts w:ascii="Times" w:eastAsia="Times" w:hAnsi="Times"/>
+          <w:color w:val="000000"/>
+          <w:sz w:val="20"/>
+          <w:szCs w:val="20"/>
+        </w:rPr>
+        <w:t xml:space="preserve">, en español, </w:t>
+      </w:r>
+      <w:r>
+        <w:rPr>
+          <w:rFonts w:ascii="Times" w:eastAsia="Times" w:hAnsi="Times"/>
+          <w:b/>
+          <w:bCs/>
+          <w:i/>
+          <w:iCs/>
+          <w:color w:val="000000"/>
+          <w:sz w:val="20"/>
+          <w:szCs w:val="20"/>
+        </w:rPr>
+        <w:t xml:space="preserve">Resaltado. </w:t>
+      </w:r>
+    </w:p>
+    <w:p>
+      <w:pPr>
+        <w:rPr>
+          <w:rFonts w:ascii="Times" w:eastAsia="Times" w:hAnsi="Times"/>
+          <w:color w:val="000000"/>
+          <w:sz w:val="20"/>
+          <w:szCs w:val="20"/>
+        </w:rPr>
+      </w:pPr>
+      <w:r>
+        <w:rPr>
+          <w:rFonts w:ascii="Times" w:eastAsia="Times" w:hAnsi="Times"/>
+          <w:color w:val="000000"/>
+          <w:sz w:val="20"/>
+          <w:szCs w:val="20"/>
+        </w:rPr>
+        <w:t xml:space="preserve">Evaluemos lo anterior mejor con un ejemplo. </w:t>
+      </w:r>
+      <w:r>
+        <w:rPr>
+          <w:rFonts w:ascii="Times" w:eastAsia="Times" w:hAnsi="Times"/>
+          <w:color w:val="000000"/>
+          <w:sz w:val="20"/>
+          <w:szCs w:val="20"/>
+        </w:rPr>
+        <w:t xml:space="preserve">Supongamos, de nuevo, que seguimos trabajando con el dataset </w:t>
+      </w:r>
+      <w:r>
+        <w:rPr>
+          <w:rFonts w:ascii="Times" w:eastAsia="Times" w:hAnsi="Times"/>
+          <w:color w:val="000000"/>
+          <w:sz w:val="20"/>
+          <w:szCs w:val="20"/>
+        </w:rPr>
+        <w:t>“Long-Term-Unemployment-Statistics”</w:t>
+      </w:r>
+      <w:r>
+        <w:rPr>
+          <w:rFonts w:ascii="Times" w:eastAsia="Times" w:hAnsi="Times"/>
+          <w:color w:val="000000"/>
+          <w:sz w:val="20"/>
+          <w:szCs w:val="20"/>
+        </w:rPr>
+        <w:t xml:space="preserve"> y que todos nuestros campos de tipo </w:t>
+      </w:r>
+      <w:r>
+        <w:rPr>
+          <w:rFonts w:ascii="Times" w:eastAsia="Times" w:hAnsi="Times"/>
+          <w:i/>
+          <w:iCs/>
+          <w:color w:val="000000"/>
+          <w:sz w:val="20"/>
+          <w:szCs w:val="20"/>
+        </w:rPr>
+        <w:t xml:space="preserve">dimensión </w:t>
+      </w:r>
+      <w:r>
+        <w:rPr>
+          <w:rFonts w:ascii="Times" w:eastAsia="Times" w:hAnsi="Times"/>
+          <w:color w:val="000000"/>
+          <w:sz w:val="20"/>
+          <w:szCs w:val="20"/>
+        </w:rPr>
+        <w:t>ya están granulados o categorizados</w:t>
+      </w:r>
+      <w:r>
+        <w:rPr>
+          <w:rFonts w:ascii="Times" w:eastAsia="Times" w:hAnsi="Times"/>
+          <w:color w:val="000000"/>
+          <w:sz w:val="20"/>
+          <w:szCs w:val="20"/>
+        </w:rPr>
+        <w:t xml:space="preserve"> (distinguidos visualmente)</w:t>
+      </w:r>
+      <w:r>
+        <w:rPr>
+          <w:rFonts w:ascii="Times" w:eastAsia="Times" w:hAnsi="Times"/>
+          <w:color w:val="000000"/>
+          <w:sz w:val="20"/>
+          <w:szCs w:val="20"/>
+        </w:rPr>
+        <w:t xml:space="preserve">; tenemos, pues, lo siguiente: </w:t>
+      </w:r>
+    </w:p>
+    <w:p>
+      <w:pPr>
+        <w:rPr>
+          <w:rFonts w:ascii="Times" w:eastAsia="Times" w:hAnsi="Times"/>
+          <w:color w:val="000000"/>
+          <w:sz w:val="20"/>
+          <w:szCs w:val="20"/>
+        </w:rPr>
+      </w:pPr>
+      <w:r>
+        <w:rPr>
+          <w:rFonts w:ascii="Times" w:eastAsia="Times" w:hAnsi="Times"/>
+          <w:noProof/>
+          <w:color w:val="000000"/>
+          <w:sz w:val="20"/>
+          <w:szCs w:val="20"/>
+        </w:rPr>
+        <w:drawing>
+          <wp:inline distT="0" distB="0" distL="0" distR="0" wp14:anchorId="452AA2FC" wp14:editId="7958A64B">
+            <wp:extent cx="5612130" cy="2614930"/>
+            <wp:effectExtent l="0" t="0" r="7620" b="0"/>
+            <wp:docPr id="21" name="Imagen 21" descr="Gráfico, Gráfico de dispersión&#10;&#10;Descripción generada automáticamente"/>
+            <wp:cNvGraphicFramePr>
+              <a:graphicFrameLocks xmlns:a="http://schemas.openxmlformats.org/drawingml/2006/main" noChangeAspect="1"/>
+            </wp:cNvGraphicFramePr>
+            <a:graphic xmlns:a="http://schemas.openxmlformats.org/drawingml/2006/main">
+              <a:graphicData uri="http://schemas.openxmlformats.org/drawingml/2006/picture">
+                <pic:pic xmlns:pic="http://schemas.openxmlformats.org/drawingml/2006/picture">
+                  <pic:nvPicPr>
+                    <pic:cNvPr id="21" name="Imagen 21" descr="Gráfico, Gráfico de dispersión&#10;&#10;Descripción generada automáticamente"/>
+                    <pic:cNvPicPr/>
+                  </pic:nvPicPr>
+                  <pic:blipFill>
+                    <a:blip r:embed="rId34" cstate="print">
+                      <a:extLst>
+                        <a:ext uri="{28A0092B-C50C-407E-A947-70E740481C1C}">
+                          <a14:useLocalDpi xmlns:a14="http://schemas.microsoft.com/office/drawing/2010/main" val="0"/>
+                        </a:ext>
+                      </a:extLst>
+                    </a:blip>
+                    <a:stretch>
+                      <a:fillRect/>
+                    </a:stretch>
+                  </pic:blipFill>
+                  <pic:spPr>
+                    <a:xfrm>
+                      <a:off x="0" y="0"/>
+                      <a:ext cx="5612130" cy="2614930"/>
+                    </a:xfrm>
+                    <a:prstGeom prst="rect">
+                      <a:avLst/>
+                    </a:prstGeom>
+                  </pic:spPr>
+                </pic:pic>
+              </a:graphicData>
+            </a:graphic>
+          </wp:inline>
+        </w:drawing>
+      </w:r>
+    </w:p>
+    <w:p>
+      <w:pPr>
+        <w:rPr>
+          <w:rFonts w:ascii="Times" w:eastAsia="Times" w:hAnsi="Times"/>
+          <w:color w:val="000000"/>
+          <w:sz w:val="20"/>
+          <w:szCs w:val="20"/>
+        </w:rPr>
+      </w:pPr>
+      <w:r>
+        <w:rPr>
+          <w:rFonts w:ascii="Times" w:eastAsia="Times" w:hAnsi="Times"/>
+          <w:color w:val="000000"/>
+          <w:sz w:val="20"/>
+          <w:szCs w:val="20"/>
+        </w:rPr>
+        <w:t>Si se percata</w:t>
+      </w:r>
+      <w:r>
+        <w:rPr>
+          <w:rFonts w:ascii="Times" w:eastAsia="Times" w:hAnsi="Times"/>
+          <w:color w:val="000000"/>
+          <w:sz w:val="20"/>
+          <w:szCs w:val="20"/>
+        </w:rPr>
+        <w:t>,</w:t>
+      </w:r>
+      <w:r>
+        <w:rPr>
+          <w:rFonts w:ascii="Times" w:eastAsia="Times" w:hAnsi="Times"/>
+          <w:color w:val="000000"/>
+          <w:sz w:val="20"/>
+          <w:szCs w:val="20"/>
+        </w:rPr>
+        <w:t xml:space="preserve"> los dos campos de tipo </w:t>
+      </w:r>
+      <w:r>
+        <w:rPr>
+          <w:rFonts w:ascii="Times" w:eastAsia="Times" w:hAnsi="Times"/>
+          <w:i/>
+          <w:iCs/>
+          <w:color w:val="000000"/>
+          <w:sz w:val="20"/>
+          <w:szCs w:val="20"/>
+        </w:rPr>
+        <w:t xml:space="preserve">dimensión </w:t>
+      </w:r>
+      <w:r>
+        <w:rPr>
+          <w:rFonts w:ascii="Times" w:eastAsia="Times" w:hAnsi="Times"/>
+          <w:color w:val="000000"/>
+          <w:sz w:val="20"/>
+          <w:szCs w:val="20"/>
+        </w:rPr>
+        <w:t xml:space="preserve">de nuestro dataset ya están </w:t>
+      </w:r>
+      <w:r>
+        <w:rPr>
+          <w:rFonts w:ascii="Times" w:eastAsia="Times" w:hAnsi="Times"/>
+          <w:i/>
+          <w:iCs/>
+          <w:color w:val="000000"/>
+          <w:sz w:val="20"/>
+          <w:szCs w:val="20"/>
+        </w:rPr>
+        <w:t>granulados</w:t>
+      </w:r>
+      <w:r>
+        <w:rPr>
+          <w:rFonts w:ascii="Times" w:eastAsia="Times" w:hAnsi="Times"/>
+          <w:color w:val="000000"/>
+          <w:sz w:val="20"/>
+          <w:szCs w:val="20"/>
+        </w:rPr>
+        <w:t xml:space="preserve">; puede observar que el </w:t>
+      </w:r>
+      <w:r>
+        <w:rPr>
+          <w:rFonts w:ascii="Times" w:eastAsia="Times" w:hAnsi="Times"/>
+          <w:color w:val="000000"/>
+          <w:sz w:val="20"/>
+          <w:szCs w:val="20"/>
+        </w:rPr>
+        <w:t>género</w:t>
+      </w:r>
+      <w:r>
+        <w:rPr>
+          <w:rFonts w:ascii="Times" w:eastAsia="Times" w:hAnsi="Times"/>
+          <w:color w:val="000000"/>
+          <w:sz w:val="20"/>
+          <w:szCs w:val="20"/>
+        </w:rPr>
+        <w:t xml:space="preserve"> sexual, </w:t>
+      </w:r>
+      <w:r>
+        <w:rPr>
+          <w:rFonts w:ascii="Times" w:eastAsia="Times" w:hAnsi="Times"/>
+          <w:i/>
+          <w:iCs/>
+          <w:color w:val="000000"/>
+          <w:sz w:val="20"/>
+          <w:szCs w:val="20"/>
+        </w:rPr>
+        <w:t>Gender</w:t>
+      </w:r>
+      <w:r>
+        <w:rPr>
+          <w:rFonts w:ascii="Times" w:eastAsia="Times" w:hAnsi="Times"/>
+          <w:color w:val="000000"/>
+          <w:sz w:val="20"/>
+          <w:szCs w:val="20"/>
+        </w:rPr>
+        <w:t>, se distingue</w:t>
+      </w:r>
+      <w:r>
+        <w:rPr>
+          <w:rFonts w:ascii="Times" w:eastAsia="Times" w:hAnsi="Times"/>
+          <w:color w:val="000000"/>
+          <w:sz w:val="20"/>
+          <w:szCs w:val="20"/>
+        </w:rPr>
+        <w:t xml:space="preserve"> visualmente</w:t>
+      </w:r>
+      <w:r>
+        <w:rPr>
+          <w:rFonts w:ascii="Times" w:eastAsia="Times" w:hAnsi="Times"/>
+          <w:color w:val="000000"/>
+          <w:sz w:val="20"/>
+          <w:szCs w:val="20"/>
+        </w:rPr>
+        <w:t xml:space="preserve"> por medio de </w:t>
+      </w:r>
+      <w:r>
+        <w:rPr>
+          <w:rFonts w:ascii="Times" w:eastAsia="Times" w:hAnsi="Times"/>
+          <w:i/>
+          <w:iCs/>
+          <w:color w:val="000000"/>
+          <w:sz w:val="20"/>
+          <w:szCs w:val="20"/>
+        </w:rPr>
+        <w:t>colore</w:t>
+      </w:r>
+      <w:r>
+        <w:rPr>
+          <w:rFonts w:ascii="Times" w:eastAsia="Times" w:hAnsi="Times"/>
+          <w:i/>
+          <w:iCs/>
+          <w:color w:val="000000"/>
+          <w:sz w:val="20"/>
+          <w:szCs w:val="20"/>
+        </w:rPr>
+        <w:t xml:space="preserve">s </w:t>
+      </w:r>
+      <w:r>
+        <w:rPr>
+          <w:rFonts w:ascii="Times" w:eastAsia="Times" w:hAnsi="Times"/>
+          <w:color w:val="000000"/>
+          <w:sz w:val="20"/>
+          <w:szCs w:val="20"/>
+        </w:rPr>
+        <w:t xml:space="preserve">y que el </w:t>
+      </w:r>
+      <w:r>
+        <w:rPr>
+          <w:rFonts w:ascii="Times" w:eastAsia="Times" w:hAnsi="Times"/>
+          <w:color w:val="000000"/>
+          <w:sz w:val="20"/>
+          <w:szCs w:val="20"/>
+        </w:rPr>
+        <w:t xml:space="preserve">rango de edades, Age, </w:t>
+      </w:r>
+      <w:r>
+        <w:rPr>
+          <w:rFonts w:ascii="Times" w:eastAsia="Times" w:hAnsi="Times"/>
+          <w:color w:val="000000"/>
+          <w:sz w:val="20"/>
+          <w:szCs w:val="20"/>
+        </w:rPr>
+        <w:t xml:space="preserve">hace lo propio </w:t>
+      </w:r>
+      <w:r>
+        <w:rPr>
+          <w:rFonts w:ascii="Times" w:eastAsia="Times" w:hAnsi="Times"/>
+          <w:color w:val="000000"/>
+          <w:sz w:val="20"/>
+          <w:szCs w:val="20"/>
+        </w:rPr>
+        <w:t xml:space="preserve">por medio de </w:t>
+      </w:r>
+      <w:r>
+        <w:rPr>
+          <w:rFonts w:ascii="Times" w:eastAsia="Times" w:hAnsi="Times"/>
+          <w:i/>
+          <w:iCs/>
+          <w:color w:val="000000"/>
+          <w:sz w:val="20"/>
+          <w:szCs w:val="20"/>
+        </w:rPr>
+        <w:t>tamaños</w:t>
+      </w:r>
+      <w:r>
+        <w:rPr>
+          <w:rFonts w:ascii="Times" w:eastAsia="Times" w:hAnsi="Times"/>
+          <w:color w:val="000000"/>
+          <w:sz w:val="20"/>
+          <w:szCs w:val="20"/>
+        </w:rPr>
+        <w:t xml:space="preserve">. </w:t>
+      </w:r>
+      <w:r>
+        <w:rPr>
+          <w:rFonts w:ascii="Times" w:eastAsia="Times" w:hAnsi="Times"/>
+          <w:color w:val="000000"/>
+          <w:sz w:val="20"/>
+          <w:szCs w:val="20"/>
+        </w:rPr>
+        <w:t xml:space="preserve">Las </w:t>
+      </w:r>
+      <w:r>
+        <w:rPr>
+          <w:rFonts w:ascii="Times" w:eastAsia="Times" w:hAnsi="Times"/>
+          <w:i/>
+          <w:iCs/>
+          <w:color w:val="000000"/>
+          <w:sz w:val="20"/>
+          <w:szCs w:val="20"/>
+        </w:rPr>
+        <w:t xml:space="preserve">leyendas </w:t>
+      </w:r>
+      <w:r>
+        <w:rPr>
+          <w:rFonts w:ascii="Times" w:eastAsia="Times" w:hAnsi="Times"/>
+          <w:color w:val="000000"/>
+          <w:sz w:val="20"/>
+          <w:szCs w:val="20"/>
+        </w:rPr>
+        <w:t xml:space="preserve">sirven de mucha ayuda esta vez </w:t>
+      </w:r>
+      <w:r>
+        <w:rPr>
+          <w:rFonts w:ascii="Times" w:eastAsia="Times" w:hAnsi="Times"/>
+          <w:color w:val="000000"/>
+          <w:sz w:val="20"/>
+          <w:szCs w:val="20"/>
+        </w:rPr>
+        <w:t xml:space="preserve">como guía referencial. </w:t>
+      </w:r>
+    </w:p>
+    <w:p>
+      <w:pPr>
+        <w:rPr>
+          <w:rFonts w:ascii="Times" w:eastAsia="Times" w:hAnsi="Times"/>
+          <w:b/>
+          <w:bCs/>
+          <w:i/>
+          <w:iCs/>
+          <w:color w:val="000000"/>
+          <w:sz w:val="20"/>
+          <w:szCs w:val="20"/>
+        </w:rPr>
+      </w:pPr>
+      <w:r>
+        <w:rPr>
+          <w:rFonts w:ascii="Times" w:eastAsia="Times" w:hAnsi="Times"/>
+          <w:color w:val="000000"/>
+          <w:sz w:val="20"/>
+          <w:szCs w:val="20"/>
+        </w:rPr>
+        <w:t xml:space="preserve">Ahora, supongamos que solamente quisiéramos </w:t>
+      </w:r>
+      <w:r>
+        <w:rPr>
+          <w:rFonts w:ascii="Times" w:eastAsia="Times" w:hAnsi="Times"/>
+          <w:b/>
+          <w:bCs/>
+          <w:color w:val="000000"/>
+          <w:sz w:val="20"/>
+          <w:szCs w:val="20"/>
+        </w:rPr>
+        <w:t>resaltar</w:t>
+      </w:r>
+      <w:r>
+        <w:rPr>
+          <w:rFonts w:ascii="Times" w:eastAsia="Times" w:hAnsi="Times"/>
+          <w:color w:val="000000"/>
+          <w:sz w:val="20"/>
+          <w:szCs w:val="20"/>
+        </w:rPr>
+        <w:t>, por ejemplo, la información relacionada al desempleo en mujeres</w:t>
+      </w:r>
+      <w:r>
+        <w:rPr>
+          <w:rFonts w:ascii="Times" w:eastAsia="Times" w:hAnsi="Times"/>
+          <w:color w:val="000000"/>
+          <w:sz w:val="20"/>
+          <w:szCs w:val="20"/>
+        </w:rPr>
+        <w:t>,</w:t>
+      </w:r>
+      <w:r>
+        <w:rPr>
+          <w:rFonts w:ascii="Times" w:eastAsia="Times" w:hAnsi="Times"/>
+          <w:color w:val="000000"/>
+          <w:sz w:val="20"/>
+          <w:szCs w:val="20"/>
+        </w:rPr>
+        <w:t xml:space="preserve"> </w:t>
+      </w:r>
+      <w:r>
+        <w:rPr>
+          <w:rFonts w:ascii="Times" w:eastAsia="Times" w:hAnsi="Times"/>
+          <w:color w:val="000000"/>
+          <w:sz w:val="20"/>
+          <w:szCs w:val="20"/>
+        </w:rPr>
+        <w:t>omitiendo o ignorand</w:t>
+      </w:r>
+      <w:r>
+        <w:rPr>
+          <w:rFonts w:ascii="Times" w:eastAsia="Times" w:hAnsi="Times"/>
+          <w:color w:val="000000"/>
+          <w:sz w:val="20"/>
+          <w:szCs w:val="20"/>
+        </w:rPr>
+        <w:t>o intencionalmente</w:t>
+      </w:r>
+      <w:r>
+        <w:rPr>
+          <w:rFonts w:ascii="Times" w:eastAsia="Times" w:hAnsi="Times"/>
+          <w:color w:val="000000"/>
+          <w:sz w:val="20"/>
+          <w:szCs w:val="20"/>
+        </w:rPr>
+        <w:t xml:space="preserve"> la misma información para hombres</w:t>
+      </w:r>
+      <w:r>
+        <w:rPr>
+          <w:rFonts w:ascii="Times" w:eastAsia="Times" w:hAnsi="Times"/>
+          <w:color w:val="000000"/>
+          <w:sz w:val="20"/>
+          <w:szCs w:val="20"/>
+        </w:rPr>
+        <w:t>,</w:t>
+      </w:r>
+      <w:r>
+        <w:rPr>
+          <w:rFonts w:ascii="Times" w:eastAsia="Times" w:hAnsi="Times"/>
+          <w:color w:val="000000"/>
+          <w:sz w:val="20"/>
+          <w:szCs w:val="20"/>
+        </w:rPr>
+        <w:t xml:space="preserve"> </w:t>
+      </w:r>
+      <w:r>
+        <w:rPr>
+          <w:rFonts w:ascii="Times" w:eastAsia="Times" w:hAnsi="Times"/>
+          <w:color w:val="000000"/>
+          <w:sz w:val="20"/>
+          <w:szCs w:val="20"/>
+        </w:rPr>
+        <w:t>¿Cómo lo haría sin tener que, precisamente, eliminar los datos ya visualizados de</w:t>
+      </w:r>
+      <w:r>
+        <w:rPr>
+          <w:rFonts w:ascii="Times" w:eastAsia="Times" w:hAnsi="Times"/>
+          <w:color w:val="000000"/>
+          <w:sz w:val="20"/>
+          <w:szCs w:val="20"/>
+        </w:rPr>
+        <w:t>l desempleo en</w:t>
+      </w:r>
+      <w:r>
+        <w:rPr>
+          <w:rFonts w:ascii="Times" w:eastAsia="Times" w:hAnsi="Times"/>
+          <w:color w:val="000000"/>
+          <w:sz w:val="20"/>
+          <w:szCs w:val="20"/>
+        </w:rPr>
+        <w:t xml:space="preserve"> hombres</w:t>
+      </w:r>
+      <w:r>
+        <w:rPr>
+          <w:rFonts w:ascii="Times" w:eastAsia="Times" w:hAnsi="Times"/>
+          <w:color w:val="000000"/>
+          <w:sz w:val="20"/>
+          <w:szCs w:val="20"/>
+        </w:rPr>
+        <w:t>?</w:t>
+      </w:r>
+      <w:r>
+        <w:rPr>
+          <w:rFonts w:ascii="Times" w:eastAsia="Times" w:hAnsi="Times"/>
+          <w:color w:val="000000"/>
+          <w:sz w:val="20"/>
+          <w:szCs w:val="20"/>
+        </w:rPr>
+        <w:t xml:space="preserve"> Pues bien, puede </w:t>
+      </w:r>
+      <w:r>
+        <w:rPr>
+          <w:rFonts w:ascii="Times" w:eastAsia="Times" w:hAnsi="Times"/>
+          <w:b/>
+          <w:bCs/>
+          <w:color w:val="000000"/>
+          <w:sz w:val="20"/>
+          <w:szCs w:val="20"/>
+        </w:rPr>
+        <w:t xml:space="preserve">resaltar </w:t>
+      </w:r>
+      <w:r>
+        <w:rPr>
+          <w:rFonts w:ascii="Times" w:eastAsia="Times" w:hAnsi="Times"/>
+          <w:color w:val="000000"/>
+          <w:sz w:val="20"/>
+          <w:szCs w:val="20"/>
+        </w:rPr>
+        <w:t>solamente</w:t>
+      </w:r>
+      <w:r>
+        <w:rPr>
+          <w:rFonts w:ascii="Times" w:eastAsia="Times" w:hAnsi="Times"/>
+          <w:color w:val="000000"/>
+          <w:sz w:val="20"/>
+          <w:szCs w:val="20"/>
+        </w:rPr>
+        <w:t xml:space="preserve"> la información relacionada a las mujeres </w:t>
+      </w:r>
+      <w:r>
+        <w:rPr>
+          <w:rFonts w:ascii="Times" w:eastAsia="Times" w:hAnsi="Times"/>
+          <w:color w:val="000000"/>
+          <w:sz w:val="20"/>
+          <w:szCs w:val="20"/>
+        </w:rPr>
+        <w:t>al opacar la información de los hombres.</w:t>
+      </w:r>
+      <w:r>
+        <w:rPr>
+          <w:rFonts w:ascii="Times" w:eastAsia="Times" w:hAnsi="Times"/>
+          <w:color w:val="000000"/>
+          <w:sz w:val="20"/>
+          <w:szCs w:val="20"/>
+        </w:rPr>
+        <w:t xml:space="preserve"> </w:t>
+      </w:r>
+      <w:r>
+        <w:rPr>
+          <w:rFonts w:ascii="Times" w:eastAsia="Times" w:hAnsi="Times"/>
+          <w:color w:val="000000"/>
+          <w:sz w:val="20"/>
+          <w:szCs w:val="20"/>
+        </w:rPr>
+        <w:t xml:space="preserve">A </w:t>
+      </w:r>
+      <w:r>
+        <w:rPr>
+          <w:rFonts w:ascii="Times" w:eastAsia="Times" w:hAnsi="Times"/>
+          <w:color w:val="000000"/>
+          <w:sz w:val="20"/>
+          <w:szCs w:val="20"/>
+        </w:rPr>
+        <w:t xml:space="preserve">la </w:t>
+      </w:r>
+      <w:r>
+        <w:rPr>
+          <w:rFonts w:ascii="Times" w:eastAsia="Times" w:hAnsi="Times"/>
+          <w:color w:val="000000"/>
+          <w:sz w:val="20"/>
+          <w:szCs w:val="20"/>
+        </w:rPr>
+        <w:t>técnica</w:t>
+      </w:r>
+      <w:r>
+        <w:rPr>
+          <w:rFonts w:ascii="Times" w:eastAsia="Times" w:hAnsi="Times"/>
+          <w:color w:val="000000"/>
+          <w:sz w:val="20"/>
+          <w:szCs w:val="20"/>
+        </w:rPr>
+        <w:t xml:space="preserve"> previa</w:t>
+      </w:r>
+      <w:r>
+        <w:rPr>
+          <w:rFonts w:ascii="Times" w:eastAsia="Times" w:hAnsi="Times"/>
+          <w:color w:val="000000"/>
+          <w:sz w:val="20"/>
+          <w:szCs w:val="20"/>
+        </w:rPr>
+        <w:t xml:space="preserve"> se le llama: </w:t>
+      </w:r>
+      <w:r>
+        <w:rPr>
+          <w:rFonts w:ascii="Times" w:eastAsia="Times" w:hAnsi="Times"/>
+          <w:b/>
+          <w:bCs/>
+          <w:i/>
+          <w:iCs/>
+          <w:color w:val="000000"/>
+          <w:sz w:val="20"/>
+          <w:szCs w:val="20"/>
+        </w:rPr>
+        <w:t xml:space="preserve">Resaltado. </w:t>
+      </w:r>
+      <w:r>
+        <w:rPr>
+          <w:rFonts w:ascii="Times" w:eastAsia="Times" w:hAnsi="Times"/>
+          <w:color w:val="000000"/>
+          <w:sz w:val="20"/>
+          <w:szCs w:val="20"/>
+        </w:rPr>
+        <w:t xml:space="preserve">Hacer un </w:t>
+      </w:r>
+      <w:r>
+        <w:rPr>
+          <w:rFonts w:ascii="Times" w:eastAsia="Times" w:hAnsi="Times"/>
+          <w:b/>
+          <w:bCs/>
+          <w:i/>
+          <w:iCs/>
+          <w:color w:val="000000"/>
+          <w:sz w:val="20"/>
+          <w:szCs w:val="20"/>
+        </w:rPr>
+        <w:t>Resaltado</w:t>
+      </w:r>
+      <w:r>
+        <w:rPr>
+          <w:rFonts w:ascii="Times" w:eastAsia="Times" w:hAnsi="Times"/>
+          <w:color w:val="000000"/>
+          <w:sz w:val="20"/>
+          <w:szCs w:val="20"/>
+        </w:rPr>
+        <w:t xml:space="preserve"> de datos ya visualizados y categorizados es bastante fácil. </w:t>
+      </w:r>
+      <w:r>
+        <w:rPr>
+          <w:rFonts w:ascii="Times" w:eastAsia="Times" w:hAnsi="Times"/>
+          <w:color w:val="000000"/>
+          <w:sz w:val="20"/>
+          <w:szCs w:val="20"/>
+        </w:rPr>
+        <w:t xml:space="preserve">Si usted se sitúa sobre las leyendas de cada </w:t>
+      </w:r>
+      <w:r>
+        <w:rPr>
+          <w:rFonts w:ascii="Times" w:eastAsia="Times" w:hAnsi="Times"/>
+          <w:i/>
+          <w:iCs/>
+          <w:color w:val="000000"/>
+          <w:sz w:val="20"/>
+          <w:szCs w:val="20"/>
+        </w:rPr>
+        <w:t>dimensión</w:t>
+      </w:r>
+      <w:r>
+        <w:rPr>
+          <w:rFonts w:ascii="Times" w:eastAsia="Times" w:hAnsi="Times"/>
+          <w:color w:val="000000"/>
+          <w:sz w:val="20"/>
+          <w:szCs w:val="20"/>
+        </w:rPr>
+        <w:t xml:space="preserve"> categorizada, </w:t>
+      </w:r>
+      <w:r>
+        <w:rPr>
+          <w:rFonts w:ascii="Times" w:eastAsia="Times" w:hAnsi="Times"/>
+          <w:color w:val="000000"/>
+          <w:sz w:val="20"/>
+          <w:szCs w:val="20"/>
+        </w:rPr>
+        <w:t xml:space="preserve">más exactamente si flota el </w:t>
+      </w:r>
+      <w:r>
+        <w:rPr>
+          <w:rFonts w:ascii="Times" w:eastAsia="Times" w:hAnsi="Times"/>
+          <w:color w:val="000000"/>
+          <w:sz w:val="20"/>
+          <w:szCs w:val="20"/>
+        </w:rPr>
+        <w:t>ratón</w:t>
+      </w:r>
+      <w:r>
+        <w:rPr>
+          <w:rFonts w:ascii="Times" w:eastAsia="Times" w:hAnsi="Times"/>
+          <w:color w:val="000000"/>
+          <w:sz w:val="20"/>
+          <w:szCs w:val="20"/>
+        </w:rPr>
+        <w:t xml:space="preserve"> sobre cada uno de los recuadros de esas leyendas</w:t>
+      </w:r>
+      <w:r>
+        <w:rPr>
+          <w:rFonts w:ascii="Times" w:eastAsia="Times" w:hAnsi="Times"/>
+          <w:color w:val="000000"/>
+          <w:sz w:val="20"/>
+          <w:szCs w:val="20"/>
+        </w:rPr>
+        <w:t>;</w:t>
+      </w:r>
+      <w:r>
+        <w:rPr>
+          <w:rFonts w:ascii="Times" w:eastAsia="Times" w:hAnsi="Times"/>
+          <w:color w:val="000000"/>
+          <w:sz w:val="20"/>
+          <w:szCs w:val="20"/>
+        </w:rPr>
+        <w:t xml:space="preserve"> verá que emergerá</w:t>
+      </w:r>
+      <w:r>
+        <w:rPr>
+          <w:rFonts w:ascii="Times" w:eastAsia="Times" w:hAnsi="Times"/>
+          <w:color w:val="000000"/>
+          <w:sz w:val="20"/>
+          <w:szCs w:val="20"/>
+        </w:rPr>
+        <w:t>, desde</w:t>
+      </w:r>
+      <w:r>
+        <w:rPr>
+          <w:rFonts w:ascii="Times" w:eastAsia="Times" w:hAnsi="Times"/>
+          <w:color w:val="000000"/>
+          <w:sz w:val="20"/>
+          <w:szCs w:val="20"/>
+        </w:rPr>
+        <w:t xml:space="preserve"> la esquina superior derecha</w:t>
+      </w:r>
+      <w:r>
+        <w:rPr>
+          <w:rFonts w:ascii="Times" w:eastAsia="Times" w:hAnsi="Times"/>
+          <w:color w:val="000000"/>
+          <w:sz w:val="20"/>
+          <w:szCs w:val="20"/>
+        </w:rPr>
+        <w:t>,</w:t>
+      </w:r>
+      <w:r>
+        <w:rPr>
+          <w:rFonts w:ascii="Times" w:eastAsia="Times" w:hAnsi="Times"/>
+          <w:color w:val="000000"/>
+          <w:sz w:val="20"/>
+          <w:szCs w:val="20"/>
+        </w:rPr>
+        <w:t xml:space="preserve"> un </w:t>
+      </w:r>
+      <w:r>
+        <w:rPr>
+          <w:rFonts w:ascii="Times" w:eastAsia="Times" w:hAnsi="Times"/>
+          <w:color w:val="000000"/>
+          <w:sz w:val="20"/>
+          <w:szCs w:val="20"/>
+        </w:rPr>
+        <w:t xml:space="preserve">pequeño icono con un lápiz </w:t>
+      </w:r>
+      <w:r>
+        <w:rPr>
+          <w:rFonts w:ascii="Times" w:eastAsia="Times" w:hAnsi="Times"/>
+          <w:i/>
+          <w:iCs/>
+          <w:color w:val="000000"/>
+          <w:sz w:val="20"/>
+          <w:szCs w:val="20"/>
+        </w:rPr>
+        <w:t>subrayando</w:t>
+      </w:r>
+      <w:r>
+        <w:rPr>
+          <w:rFonts w:ascii="Times" w:eastAsia="Times" w:hAnsi="Times"/>
+          <w:color w:val="000000"/>
+          <w:sz w:val="20"/>
+          <w:szCs w:val="20"/>
+        </w:rPr>
+        <w:t>, …</w:t>
+      </w:r>
+      <w:r>
+        <w:rPr>
+          <w:rFonts w:ascii="Times" w:eastAsia="Times" w:hAnsi="Times"/>
+          <w:color w:val="000000"/>
+          <w:sz w:val="20"/>
+          <w:szCs w:val="20"/>
+        </w:rPr>
+        <w:t xml:space="preserve"> </w:t>
+      </w:r>
+      <w:r>
+        <w:rPr>
+          <w:rFonts w:ascii="Times" w:eastAsia="Times" w:hAnsi="Times"/>
+          <w:color w:val="000000"/>
+          <w:sz w:val="20"/>
+          <w:szCs w:val="20"/>
+        </w:rPr>
+        <w:t>e</w:t>
+      </w:r>
+      <w:r>
+        <w:rPr>
+          <w:rFonts w:ascii="Times" w:eastAsia="Times" w:hAnsi="Times"/>
+          <w:color w:val="000000"/>
+          <w:sz w:val="20"/>
+          <w:szCs w:val="20"/>
+        </w:rPr>
+        <w:t xml:space="preserve">s </w:t>
+      </w:r>
+      <w:r>
+        <w:rPr>
+          <w:rFonts w:ascii="Times" w:eastAsia="Times" w:hAnsi="Times"/>
+          <w:color w:val="000000"/>
+          <w:sz w:val="20"/>
+          <w:szCs w:val="20"/>
+        </w:rPr>
+        <w:t xml:space="preserve">desde este botón flotante que podemos resaltar elementos </w:t>
+      </w:r>
+      <w:r>
+        <w:rPr>
+          <w:rFonts w:ascii="Times" w:eastAsia="Times" w:hAnsi="Times"/>
+          <w:color w:val="000000"/>
+          <w:sz w:val="20"/>
+          <w:szCs w:val="20"/>
+        </w:rPr>
+        <w:t xml:space="preserve">seleccionados. </w:t>
+      </w:r>
+      <w:r>
+        <w:rPr>
+          <w:rFonts w:ascii="Times" w:eastAsia="Times" w:hAnsi="Times"/>
+          <w:color w:val="000000"/>
+          <w:sz w:val="20"/>
+          <w:szCs w:val="20"/>
+        </w:rPr>
+        <w:t>Veamos.</w:t>
+      </w:r>
+    </w:p>
+    <w:p>
+      <w:pPr>
+        <w:rPr>
+          <w:rFonts w:ascii="Times" w:eastAsia="Times" w:hAnsi="Times"/>
+          <w:color w:val="000000"/>
+          <w:sz w:val="20"/>
+          <w:szCs w:val="20"/>
+        </w:rPr>
+      </w:pPr>
+      <w:r>
+        <w:rPr>
+          <w:rFonts w:ascii="Times" w:eastAsia="Times" w:hAnsi="Times"/>
+          <w:noProof/>
+          <w:color w:val="000000"/>
+          <w:sz w:val="20"/>
+          <w:szCs w:val="20"/>
+        </w:rPr>
+        <w:drawing>
+          <wp:inline distT="0" distB="0" distL="0" distR="0" wp14:anchorId="716D45A6" wp14:editId="2E6BC99C">
+            <wp:extent cx="1419423" cy="685896"/>
+            <wp:effectExtent l="0" t="0" r="0" b="0"/>
+            <wp:docPr id="22" name="Imagen 22" descr="Interfaz de usuario gráfica, Aplicación, Teams&#10;&#10;Descripción generada automáticamente"/>
+            <wp:cNvGraphicFramePr>
+              <a:graphicFrameLocks xmlns:a="http://schemas.openxmlformats.org/drawingml/2006/main" noChangeAspect="1"/>
+            </wp:cNvGraphicFramePr>
+            <a:graphic xmlns:a="http://schemas.openxmlformats.org/drawingml/2006/main">
+              <a:graphicData uri="http://schemas.openxmlformats.org/drawingml/2006/picture">
+                <pic:pic xmlns:pic="http://schemas.openxmlformats.org/drawingml/2006/picture">
+                  <pic:nvPicPr>
+                    <pic:cNvPr id="22" name="Imagen 22" descr="Interfaz de usuario gráfica, Aplicación, Teams&#10;&#10;Descripción generada automáticamente"/>
+                    <pic:cNvPicPr/>
+                  </pic:nvPicPr>
+                  <pic:blipFill>
+                    <a:blip r:embed="rId35">
+                      <a:extLst>
+                        <a:ext uri="{28A0092B-C50C-407E-A947-70E740481C1C}">
+                          <a14:useLocalDpi xmlns:a14="http://schemas.microsoft.com/office/drawing/2010/main" val="0"/>
+                        </a:ext>
+                      </a:extLst>
+                    </a:blip>
+                    <a:stretch>
+                      <a:fillRect/>
+                    </a:stretch>
+                  </pic:blipFill>
+                  <pic:spPr>
+                    <a:xfrm>
+                      <a:off x="0" y="0"/>
+                      <a:ext cx="1419423" cy="685896"/>
+                    </a:xfrm>
+                    <a:prstGeom prst="rect">
+                      <a:avLst/>
+                    </a:prstGeom>
+                  </pic:spPr>
+                </pic:pic>
+              </a:graphicData>
+            </a:graphic>
+          </wp:inline>
+        </w:drawing>
+      </w:r>
+    </w:p>
+    <w:p>
+      <w:pPr>
+        <w:rPr>
+          <w:rFonts w:ascii="Times" w:eastAsia="Times" w:hAnsi="Times"/>
+          <w:color w:val="000000"/>
+          <w:sz w:val="20"/>
+          <w:szCs w:val="20"/>
+        </w:rPr>
+      </w:pPr>
+      <w:r>
+        <w:rPr>
+          <w:rFonts w:ascii="Times" w:eastAsia="Times" w:hAnsi="Times"/>
+          <w:color w:val="000000"/>
+          <w:sz w:val="20"/>
+          <w:szCs w:val="20"/>
+        </w:rPr>
+        <w:t>En la imagen previa</w:t>
+      </w:r>
+      <w:r>
+        <w:rPr>
+          <w:rFonts w:ascii="Times" w:eastAsia="Times" w:hAnsi="Times"/>
+          <w:color w:val="000000"/>
+          <w:sz w:val="20"/>
+          <w:szCs w:val="20"/>
+        </w:rPr>
+        <w:t xml:space="preserve"> ya estamos</w:t>
+      </w:r>
+      <w:r>
+        <w:rPr>
+          <w:rFonts w:ascii="Times" w:eastAsia="Times" w:hAnsi="Times"/>
+          <w:color w:val="000000"/>
+          <w:sz w:val="20"/>
+          <w:szCs w:val="20"/>
+        </w:rPr>
+        <w:t xml:space="preserve"> configurando la selección para</w:t>
+      </w:r>
+      <w:r>
+        <w:rPr>
+          <w:rFonts w:ascii="Times" w:eastAsia="Times" w:hAnsi="Times"/>
+          <w:color w:val="000000"/>
+          <w:sz w:val="20"/>
+          <w:szCs w:val="20"/>
+        </w:rPr>
+        <w:t xml:space="preserve"> </w:t>
+      </w:r>
+      <w:r>
+        <w:rPr>
+          <w:rFonts w:ascii="Times" w:eastAsia="Times" w:hAnsi="Times"/>
+          <w:b/>
+          <w:bCs/>
+          <w:color w:val="000000"/>
+          <w:sz w:val="20"/>
+          <w:szCs w:val="20"/>
+        </w:rPr>
+        <w:t>resalta</w:t>
+      </w:r>
+      <w:r>
+        <w:rPr>
+          <w:rFonts w:ascii="Times" w:eastAsia="Times" w:hAnsi="Times"/>
+          <w:b/>
+          <w:bCs/>
+          <w:color w:val="000000"/>
+          <w:sz w:val="20"/>
+          <w:szCs w:val="20"/>
+        </w:rPr>
+        <w:t>r</w:t>
+      </w:r>
+      <w:r>
+        <w:rPr>
+          <w:rFonts w:ascii="Times" w:eastAsia="Times" w:hAnsi="Times"/>
+          <w:b/>
+          <w:bCs/>
+          <w:color w:val="000000"/>
+          <w:sz w:val="20"/>
+          <w:szCs w:val="20"/>
+        </w:rPr>
+        <w:t xml:space="preserve"> </w:t>
+      </w:r>
+      <w:r>
+        <w:rPr>
+          <w:rFonts w:ascii="Times" w:eastAsia="Times" w:hAnsi="Times"/>
+          <w:color w:val="000000"/>
+          <w:sz w:val="20"/>
+          <w:szCs w:val="20"/>
+        </w:rPr>
+        <w:t xml:space="preserve">solamente la información relacionada </w:t>
+      </w:r>
+      <w:r>
+        <w:rPr>
+          <w:rFonts w:ascii="Times" w:eastAsia="Times" w:hAnsi="Times"/>
+          <w:color w:val="000000"/>
+          <w:sz w:val="20"/>
+          <w:szCs w:val="20"/>
+        </w:rPr>
+        <w:t xml:space="preserve">al desempleo en mujeres para todos los rangos de edad en </w:t>
+      </w:r>
+      <w:r>
+        <w:rPr>
+          <w:rFonts w:ascii="Times" w:eastAsia="Times" w:hAnsi="Times"/>
+          <w:color w:val="000000"/>
+          <w:sz w:val="20"/>
+          <w:szCs w:val="20"/>
+        </w:rPr>
+        <w:t>consideración</w:t>
+      </w:r>
+      <w:r>
+        <w:rPr>
+          <w:rFonts w:ascii="Times" w:eastAsia="Times" w:hAnsi="Times"/>
+          <w:color w:val="000000"/>
+          <w:sz w:val="20"/>
+          <w:szCs w:val="20"/>
+        </w:rPr>
+        <w:t xml:space="preserve">, </w:t>
+      </w:r>
+      <w:r>
+        <w:rPr>
+          <w:rFonts w:ascii="Times" w:eastAsia="Times" w:hAnsi="Times"/>
+          <w:color w:val="000000"/>
+          <w:sz w:val="20"/>
+          <w:szCs w:val="20"/>
+        </w:rPr>
+        <w:t>se vería</w:t>
+      </w:r>
+      <w:r>
+        <w:rPr>
+          <w:rFonts w:ascii="Times" w:eastAsia="Times" w:hAnsi="Times"/>
+          <w:color w:val="000000"/>
+          <w:sz w:val="20"/>
+          <w:szCs w:val="20"/>
+        </w:rPr>
+        <w:t xml:space="preserve"> así</w:t>
+      </w:r>
+      <w:r>
+        <w:rPr>
+          <w:rFonts w:ascii="Times" w:eastAsia="Times" w:hAnsi="Times"/>
+          <w:color w:val="000000"/>
+          <w:sz w:val="20"/>
+          <w:szCs w:val="20"/>
+        </w:rPr>
+        <w:t>:</w:t>
+      </w:r>
+    </w:p>
+    <w:p>
+      <w:pPr>
         <w:rPr>
           <w:rFonts w:ascii="Times" w:eastAsia="Times" w:hAnsi="Times"/>
           <w:color w:val="000000"/>
@@ -17004,6 +18466,2431 @@
         <w:lastRenderedPageBreak/>
         <w:t xml:space="preserve"> </w:t>
       </w:r>
+      <w:r>
+        <w:rPr>
+          <w:rFonts w:ascii="Times" w:eastAsia="Times" w:hAnsi="Times"/>
+          <w:noProof/>
+          <w:color w:val="000000"/>
+          <w:sz w:val="20"/>
+          <w:szCs w:val="20"/>
+        </w:rPr>
+        <w:drawing>
+          <wp:inline distT="0" distB="0" distL="0" distR="0" wp14:anchorId="70308C09" wp14:editId="5CEAD111">
+            <wp:extent cx="5612130" cy="2614930"/>
+            <wp:effectExtent l="0" t="0" r="7620" b="0"/>
+            <wp:docPr id="24" name="Imagen 24" descr="Gráfico, Gráfico de dispersión&#10;&#10;Descripción generada automáticamente"/>
+            <wp:cNvGraphicFramePr>
+              <a:graphicFrameLocks xmlns:a="http://schemas.openxmlformats.org/drawingml/2006/main" noChangeAspect="1"/>
+            </wp:cNvGraphicFramePr>
+            <a:graphic xmlns:a="http://schemas.openxmlformats.org/drawingml/2006/main">
+              <a:graphicData uri="http://schemas.openxmlformats.org/drawingml/2006/picture">
+                <pic:pic xmlns:pic="http://schemas.openxmlformats.org/drawingml/2006/picture">
+                  <pic:nvPicPr>
+                    <pic:cNvPr id="24" name="Imagen 24" descr="Gráfico, Gráfico de dispersión&#10;&#10;Descripción generada automáticamente"/>
+                    <pic:cNvPicPr/>
+                  </pic:nvPicPr>
+                  <pic:blipFill>
+                    <a:blip r:embed="rId36" cstate="print">
+                      <a:extLst>
+                        <a:ext uri="{28A0092B-C50C-407E-A947-70E740481C1C}">
+                          <a14:useLocalDpi xmlns:a14="http://schemas.microsoft.com/office/drawing/2010/main" val="0"/>
+                        </a:ext>
+                      </a:extLst>
+                    </a:blip>
+                    <a:stretch>
+                      <a:fillRect/>
+                    </a:stretch>
+                  </pic:blipFill>
+                  <pic:spPr>
+                    <a:xfrm>
+                      <a:off x="0" y="0"/>
+                      <a:ext cx="5612130" cy="2614930"/>
+                    </a:xfrm>
+                    <a:prstGeom prst="rect">
+                      <a:avLst/>
+                    </a:prstGeom>
+                  </pic:spPr>
+                </pic:pic>
+              </a:graphicData>
+            </a:graphic>
+          </wp:inline>
+        </w:drawing>
+      </w:r>
+    </w:p>
+    <w:p>
+      <w:pPr>
+        <w:rPr>
+          <w:rFonts w:ascii="Times" w:eastAsia="Times" w:hAnsi="Times"/>
+          <w:color w:val="000000"/>
+          <w:sz w:val="20"/>
+          <w:szCs w:val="20"/>
+        </w:rPr>
+      </w:pPr>
+      <w:r>
+        <w:rPr>
+          <w:rFonts w:ascii="Times" w:eastAsia="Times" w:hAnsi="Times"/>
+          <w:color w:val="000000"/>
+          <w:sz w:val="20"/>
+          <w:szCs w:val="20"/>
+        </w:rPr>
+        <w:t xml:space="preserve">Es así como se ve hacer un resaltado sobre una </w:t>
+      </w:r>
+      <w:r>
+        <w:rPr>
+          <w:rFonts w:ascii="Times" w:eastAsia="Times" w:hAnsi="Times"/>
+          <w:i/>
+          <w:iCs/>
+          <w:color w:val="000000"/>
+          <w:sz w:val="20"/>
+          <w:szCs w:val="20"/>
+        </w:rPr>
+        <w:t xml:space="preserve">dimensión </w:t>
+      </w:r>
+      <w:r>
+        <w:rPr>
+          <w:rFonts w:ascii="Times" w:eastAsia="Times" w:hAnsi="Times"/>
+          <w:color w:val="000000"/>
+          <w:sz w:val="20"/>
+          <w:szCs w:val="20"/>
+        </w:rPr>
+        <w:t xml:space="preserve">en especifica ya </w:t>
+      </w:r>
+      <w:r>
+        <w:rPr>
+          <w:rFonts w:ascii="Times" w:eastAsia="Times" w:hAnsi="Times"/>
+          <w:i/>
+          <w:iCs/>
+          <w:color w:val="000000"/>
+          <w:sz w:val="20"/>
+          <w:szCs w:val="20"/>
+        </w:rPr>
+        <w:t>categorizada</w:t>
+      </w:r>
+      <w:r>
+        <w:rPr>
+          <w:rFonts w:ascii="Times" w:eastAsia="Times" w:hAnsi="Times"/>
+          <w:i/>
+          <w:iCs/>
+          <w:color w:val="000000"/>
+          <w:sz w:val="20"/>
+          <w:szCs w:val="20"/>
+        </w:rPr>
+        <w:t xml:space="preserve"> </w:t>
+      </w:r>
+      <w:r>
+        <w:rPr>
+          <w:rFonts w:ascii="Times" w:eastAsia="Times" w:hAnsi="Times"/>
+          <w:color w:val="000000"/>
+          <w:sz w:val="20"/>
+          <w:szCs w:val="20"/>
+        </w:rPr>
+        <w:t xml:space="preserve">o </w:t>
+      </w:r>
+      <w:r>
+        <w:rPr>
+          <w:rFonts w:ascii="Times" w:eastAsia="Times" w:hAnsi="Times"/>
+          <w:i/>
+          <w:iCs/>
+          <w:color w:val="000000"/>
+          <w:sz w:val="20"/>
+          <w:szCs w:val="20"/>
+        </w:rPr>
+        <w:t>granulada</w:t>
+      </w:r>
+      <w:r>
+        <w:rPr>
+          <w:rFonts w:ascii="Times" w:eastAsia="Times" w:hAnsi="Times"/>
+          <w:color w:val="000000"/>
+          <w:sz w:val="20"/>
+          <w:szCs w:val="20"/>
+        </w:rPr>
+        <w:t>.</w:t>
+      </w:r>
+    </w:p>
+    <w:p>
+      <w:pPr>
+        <w:pStyle w:val="Ttulo3"/>
+      </w:pPr>
+      <w:r>
+        <w:rPr>
+          <w:rFonts w:ascii="Times" w:eastAsia="Times" w:hAnsi="Times" w:cs="Times"/>
+          <w:b/>
+          <w:bCs/>
+          <w:color w:val="000000" w:themeColor="text1"/>
+          <w:sz w:val="22"/>
+          <w:szCs w:val="22"/>
+        </w:rPr>
+        <w:t>Gr</w:t>
+      </w:r>
+      <w:r>
+        <w:rPr>
+          <w:rFonts w:ascii="Times" w:eastAsia="Times" w:hAnsi="Times" w:cs="Times"/>
+          <w:b/>
+          <w:bCs/>
+          <w:color w:val="000000" w:themeColor="text1"/>
+          <w:sz w:val="22"/>
+          <w:szCs w:val="22"/>
+        </w:rPr>
+        <w:t>áfico de Área</w:t>
+      </w:r>
+      <w:r>
+        <w:rPr>
+          <w:rFonts w:ascii="Times" w:eastAsia="Times" w:hAnsi="Times" w:cs="Times"/>
+          <w:b/>
+          <w:bCs/>
+          <w:color w:val="000000" w:themeColor="text1"/>
+          <w:sz w:val="22"/>
+          <w:szCs w:val="22"/>
+        </w:rPr>
+        <w:t>s</w:t>
+      </w:r>
+      <w:r>
+        <w:rPr>
+          <w:rFonts w:ascii="Times" w:eastAsia="Times" w:hAnsi="Times" w:cs="Times"/>
+          <w:b/>
+          <w:bCs/>
+          <w:color w:val="000000" w:themeColor="text1"/>
+          <w:sz w:val="22"/>
+          <w:szCs w:val="22"/>
+        </w:rPr>
+        <w:t xml:space="preserve"> </w:t>
+      </w:r>
+    </w:p>
+    <w:p>
+      <w:pPr>
+        <w:rPr>
+          <w:rFonts w:ascii="Times" w:eastAsia="Times" w:hAnsi="Times"/>
+          <w:color w:val="000000"/>
+          <w:sz w:val="20"/>
+          <w:szCs w:val="20"/>
+        </w:rPr>
+      </w:pPr>
+      <w:r>
+        <w:rPr>
+          <w:rFonts w:ascii="Times" w:eastAsia="Times" w:hAnsi="Times"/>
+          <w:color w:val="000000"/>
+          <w:sz w:val="20"/>
+          <w:szCs w:val="20"/>
+        </w:rPr>
+        <w:br/>
+      </w:r>
+      <w:r>
+        <w:rPr>
+          <w:rFonts w:ascii="Times" w:eastAsia="Times" w:hAnsi="Times"/>
+          <w:color w:val="000000"/>
+          <w:sz w:val="20"/>
+          <w:szCs w:val="20"/>
+        </w:rPr>
+        <w:t>Los gráficos de área</w:t>
+      </w:r>
+      <w:r>
+        <w:rPr>
+          <w:rFonts w:ascii="Times" w:eastAsia="Times" w:hAnsi="Times"/>
+          <w:color w:val="000000"/>
+          <w:sz w:val="20"/>
+          <w:szCs w:val="20"/>
+        </w:rPr>
+        <w:t>, más allá de los lineales,</w:t>
+      </w:r>
+      <w:r>
+        <w:rPr>
+          <w:rFonts w:ascii="Times" w:eastAsia="Times" w:hAnsi="Times"/>
+          <w:color w:val="000000"/>
+          <w:sz w:val="20"/>
+          <w:szCs w:val="20"/>
+        </w:rPr>
+        <w:t xml:space="preserve"> son</w:t>
+      </w:r>
+      <w:r>
+        <w:rPr>
+          <w:rFonts w:ascii="Times" w:eastAsia="Times" w:hAnsi="Times"/>
+          <w:color w:val="000000"/>
+          <w:sz w:val="20"/>
+          <w:szCs w:val="20"/>
+        </w:rPr>
+        <w:t xml:space="preserve"> el tipo de gráfico</w:t>
+      </w:r>
+      <w:r>
+        <w:rPr>
+          <w:rFonts w:ascii="Times" w:eastAsia="Times" w:hAnsi="Times"/>
+          <w:color w:val="000000"/>
+          <w:sz w:val="20"/>
+          <w:szCs w:val="20"/>
+        </w:rPr>
+        <w:t xml:space="preserve"> </w:t>
+      </w:r>
+      <w:r>
+        <w:rPr>
+          <w:rFonts w:ascii="Times" w:eastAsia="Times" w:hAnsi="Times"/>
+          <w:color w:val="000000"/>
+          <w:sz w:val="20"/>
+          <w:szCs w:val="20"/>
+        </w:rPr>
+        <w:t xml:space="preserve">ideal </w:t>
+      </w:r>
+      <w:r>
+        <w:rPr>
+          <w:rFonts w:ascii="Times" w:eastAsia="Times" w:hAnsi="Times"/>
+          <w:color w:val="000000"/>
+          <w:sz w:val="20"/>
+          <w:szCs w:val="20"/>
+        </w:rPr>
+        <w:t>cuando se trata de reflejar datos por medio de una serie temporal</w:t>
+      </w:r>
+      <w:r>
+        <w:rPr>
+          <w:rFonts w:ascii="Times" w:eastAsia="Times" w:hAnsi="Times"/>
+          <w:color w:val="000000"/>
+          <w:sz w:val="20"/>
+          <w:szCs w:val="20"/>
+        </w:rPr>
+        <w:t>; es decir, evaluar una variable a través del tiempo. Como</w:t>
+      </w:r>
+      <w:r>
+        <w:rPr>
+          <w:rFonts w:ascii="Times" w:eastAsia="Times" w:hAnsi="Times"/>
+          <w:color w:val="000000"/>
+          <w:sz w:val="20"/>
+          <w:szCs w:val="20"/>
+        </w:rPr>
+        <w:t xml:space="preserve"> ya imaginarás</w:t>
+      </w:r>
+      <w:r>
+        <w:rPr>
+          <w:rFonts w:ascii="Times" w:eastAsia="Times" w:hAnsi="Times"/>
+          <w:color w:val="000000"/>
+          <w:sz w:val="20"/>
+          <w:szCs w:val="20"/>
+        </w:rPr>
+        <w:t xml:space="preserve">, trataremos de seguir evaluando el mismo </w:t>
+      </w:r>
+      <w:r>
+        <w:rPr>
+          <w:rFonts w:ascii="Times" w:eastAsia="Times" w:hAnsi="Times"/>
+          <w:i/>
+          <w:iCs/>
+          <w:color w:val="000000"/>
+          <w:sz w:val="20"/>
+          <w:szCs w:val="20"/>
+        </w:rPr>
+        <w:t xml:space="preserve">dataset </w:t>
+      </w:r>
+      <w:r>
+        <w:rPr>
+          <w:rFonts w:ascii="Times" w:eastAsia="Times" w:hAnsi="Times"/>
+          <w:color w:val="000000"/>
+          <w:sz w:val="20"/>
+          <w:szCs w:val="20"/>
+        </w:rPr>
+        <w:t xml:space="preserve">que consiste en </w:t>
+      </w:r>
+      <w:r>
+        <w:rPr>
+          <w:rFonts w:ascii="Times" w:eastAsia="Times" w:hAnsi="Times"/>
+          <w:color w:val="000000"/>
+          <w:sz w:val="20"/>
+          <w:szCs w:val="20"/>
+        </w:rPr>
+        <w:t xml:space="preserve">analizar los datos del desempleo en los Estados Unidos desde el año </w:t>
+      </w:r>
+      <w:r>
+        <w:rPr>
+          <w:rFonts w:ascii="Times" w:eastAsia="Times" w:hAnsi="Times"/>
+          <w:color w:val="000000"/>
+          <w:sz w:val="20"/>
+          <w:szCs w:val="20"/>
+        </w:rPr>
+        <w:t>2005 al año 2015.</w:t>
+      </w:r>
+    </w:p>
+    <w:p>
+      <w:pPr>
+        <w:rPr>
+          <w:rFonts w:ascii="Times" w:eastAsia="Times" w:hAnsi="Times"/>
+          <w:color w:val="000000"/>
+          <w:sz w:val="20"/>
+          <w:szCs w:val="20"/>
+        </w:rPr>
+      </w:pPr>
+      <w:r>
+        <w:rPr>
+          <w:rFonts w:ascii="Times" w:eastAsia="Times" w:hAnsi="Times"/>
+          <w:color w:val="000000"/>
+          <w:sz w:val="20"/>
+          <w:szCs w:val="20"/>
+        </w:rPr>
+        <w:t>Hay algo particular que aclarar sobre los gráficos de área</w:t>
+      </w:r>
+      <w:r>
+        <w:rPr>
+          <w:rFonts w:ascii="Times" w:eastAsia="Times" w:hAnsi="Times"/>
+          <w:color w:val="000000"/>
+          <w:sz w:val="20"/>
+          <w:szCs w:val="20"/>
+        </w:rPr>
+        <w:t xml:space="preserve"> y lo haremos haciendo una comparativa </w:t>
+      </w:r>
+      <w:r>
+        <w:rPr>
+          <w:rFonts w:ascii="Times" w:eastAsia="Times" w:hAnsi="Times"/>
+          <w:color w:val="000000"/>
+          <w:sz w:val="20"/>
+          <w:szCs w:val="20"/>
+        </w:rPr>
+        <w:t>con un gráfico lineal.</w:t>
+      </w:r>
+    </w:p>
+    <w:p>
+      <w:pPr>
+        <w:pStyle w:val="Ttulo4"/>
+        <w:rPr>
+          <w:rFonts w:ascii="Times" w:eastAsia="Times" w:hAnsi="Times" w:cs="Times"/>
+          <w:b/>
+          <w:bCs/>
+          <w:i w:val="0"/>
+          <w:iCs w:val="0"/>
+          <w:color w:val="000000" w:themeColor="text1"/>
+          <w:sz w:val="20"/>
+          <w:szCs w:val="20"/>
+        </w:rPr>
+      </w:pPr>
+      <w:r>
+        <w:rPr>
+          <w:rFonts w:ascii="Times" w:eastAsia="Times" w:hAnsi="Times" w:cs="Times"/>
+          <w:b/>
+          <w:bCs/>
+          <w:i w:val="0"/>
+          <w:iCs w:val="0"/>
+          <w:color w:val="000000" w:themeColor="text1"/>
+          <w:sz w:val="20"/>
+          <w:szCs w:val="20"/>
+        </w:rPr>
+        <w:t xml:space="preserve">Gráfico Lineal vs Gráfico de Área </w:t>
+      </w:r>
+    </w:p>
+    <w:p>
+      <w:pPr>
+        <w:rPr>
+          <w:rFonts w:ascii="Times" w:eastAsia="Times" w:hAnsi="Times"/>
+          <w:color w:val="000000"/>
+          <w:sz w:val="20"/>
+          <w:szCs w:val="20"/>
+        </w:rPr>
+      </w:pPr>
+      <w:r>
+        <w:rPr>
+          <w:rFonts w:ascii="Times" w:eastAsia="Times" w:hAnsi="Times"/>
+          <w:color w:val="000000"/>
+          <w:sz w:val="20"/>
+          <w:szCs w:val="20"/>
+        </w:rPr>
+        <w:t>Supongamos que</w:t>
+      </w:r>
+      <w:r>
+        <w:rPr>
+          <w:rFonts w:ascii="Times" w:eastAsia="Times" w:hAnsi="Times"/>
+          <w:color w:val="000000"/>
+          <w:sz w:val="20"/>
+          <w:szCs w:val="20"/>
+        </w:rPr>
+        <w:t xml:space="preserve"> ya</w:t>
+      </w:r>
+      <w:r>
+        <w:rPr>
+          <w:rFonts w:ascii="Times" w:eastAsia="Times" w:hAnsi="Times"/>
+          <w:color w:val="000000"/>
+          <w:sz w:val="20"/>
+          <w:szCs w:val="20"/>
+        </w:rPr>
+        <w:t xml:space="preserve"> tenemos </w:t>
+      </w:r>
+      <w:r>
+        <w:rPr>
+          <w:rFonts w:ascii="Times" w:eastAsia="Times" w:hAnsi="Times"/>
+          <w:i/>
+          <w:iCs/>
+          <w:color w:val="000000"/>
+          <w:sz w:val="20"/>
+          <w:szCs w:val="20"/>
+        </w:rPr>
+        <w:t>categorizado</w:t>
+      </w:r>
+      <w:r>
+        <w:rPr>
+          <w:rFonts w:ascii="Times" w:eastAsia="Times" w:hAnsi="Times"/>
+          <w:color w:val="000000"/>
+          <w:sz w:val="20"/>
+          <w:szCs w:val="20"/>
+        </w:rPr>
+        <w:t xml:space="preserve">, dentro de los datos del desempleo, </w:t>
+      </w:r>
+      <w:r>
+        <w:rPr>
+          <w:rFonts w:ascii="Times" w:eastAsia="Times" w:hAnsi="Times"/>
+          <w:color w:val="000000"/>
+          <w:sz w:val="20"/>
+          <w:szCs w:val="20"/>
+        </w:rPr>
+        <w:t xml:space="preserve">la </w:t>
+      </w:r>
+      <w:r>
+        <w:rPr>
+          <w:rFonts w:ascii="Times" w:eastAsia="Times" w:hAnsi="Times"/>
+          <w:i/>
+          <w:iCs/>
+          <w:color w:val="000000"/>
+          <w:sz w:val="20"/>
+          <w:szCs w:val="20"/>
+        </w:rPr>
+        <w:t xml:space="preserve">dimensión </w:t>
+      </w:r>
+      <w:r>
+        <w:rPr>
+          <w:rFonts w:ascii="Times" w:eastAsia="Times" w:hAnsi="Times"/>
+          <w:color w:val="000000"/>
+          <w:sz w:val="20"/>
+          <w:szCs w:val="20"/>
+        </w:rPr>
+        <w:t>del rango de edades (</w:t>
+      </w:r>
+      <w:r>
+        <w:rPr>
+          <w:rFonts w:ascii="Times" w:eastAsia="Times" w:hAnsi="Times"/>
+          <w:i/>
+          <w:iCs/>
+          <w:color w:val="000000"/>
+          <w:sz w:val="20"/>
+          <w:szCs w:val="20"/>
+        </w:rPr>
+        <w:t>Age</w:t>
+      </w:r>
+      <w:r>
+        <w:rPr>
+          <w:rFonts w:ascii="Times" w:eastAsia="Times" w:hAnsi="Times"/>
+          <w:color w:val="000000"/>
+          <w:sz w:val="20"/>
+          <w:szCs w:val="20"/>
+        </w:rPr>
+        <w:t>)</w:t>
+      </w:r>
+      <w:r>
+        <w:rPr>
+          <w:rFonts w:ascii="Times" w:eastAsia="Times" w:hAnsi="Times"/>
+          <w:color w:val="000000"/>
+          <w:sz w:val="20"/>
+          <w:szCs w:val="20"/>
+        </w:rPr>
+        <w:t xml:space="preserve"> por medio de la marca </w:t>
+      </w:r>
+      <w:r>
+        <w:rPr>
+          <w:rFonts w:ascii="Times" w:eastAsia="Times" w:hAnsi="Times"/>
+          <w:i/>
+          <w:iCs/>
+          <w:color w:val="000000"/>
+          <w:sz w:val="20"/>
+          <w:szCs w:val="20"/>
+        </w:rPr>
+        <w:t>Color</w:t>
+      </w:r>
+      <w:r>
+        <w:rPr>
+          <w:rFonts w:ascii="Times" w:eastAsia="Times" w:hAnsi="Times"/>
+          <w:color w:val="000000"/>
+          <w:sz w:val="20"/>
+          <w:szCs w:val="20"/>
+        </w:rPr>
+        <w:t>, ¿Cómo se vería esto dentro de un gráfico lineal?</w:t>
+      </w:r>
+      <w:r>
+        <w:rPr>
+          <w:rFonts w:ascii="Times" w:eastAsia="Times" w:hAnsi="Times"/>
+          <w:color w:val="000000"/>
+          <w:sz w:val="20"/>
+          <w:szCs w:val="20"/>
+        </w:rPr>
+        <w:t xml:space="preserve"> Veamos.</w:t>
+      </w:r>
+    </w:p>
+    <w:p>
+      <w:pPr>
+        <w:rPr>
+          <w:rFonts w:ascii="Times" w:eastAsia="Times" w:hAnsi="Times"/>
+          <w:color w:val="000000"/>
+          <w:sz w:val="20"/>
+          <w:szCs w:val="20"/>
+        </w:rPr>
+      </w:pPr>
+      <w:r>
+        <w:rPr>
+          <w:rFonts w:ascii="Times" w:eastAsia="Times" w:hAnsi="Times"/>
+          <w:noProof/>
+          <w:color w:val="000000"/>
+          <w:sz w:val="20"/>
+          <w:szCs w:val="20"/>
+        </w:rPr>
+        <w:drawing>
+          <wp:inline distT="0" distB="0" distL="0" distR="0" wp14:anchorId="46002693" wp14:editId="44F8875A">
+            <wp:extent cx="5612130" cy="2933700"/>
+            <wp:effectExtent l="0" t="0" r="7620" b="0"/>
+            <wp:docPr id="25" name="Imagen 25" descr="Gráfico, Histograma&#10;&#10;Descripción generada automáticamente"/>
+            <wp:cNvGraphicFramePr>
+              <a:graphicFrameLocks xmlns:a="http://schemas.openxmlformats.org/drawingml/2006/main" noChangeAspect="1"/>
+            </wp:cNvGraphicFramePr>
+            <a:graphic xmlns:a="http://schemas.openxmlformats.org/drawingml/2006/main">
+              <a:graphicData uri="http://schemas.openxmlformats.org/drawingml/2006/picture">
+                <pic:pic xmlns:pic="http://schemas.openxmlformats.org/drawingml/2006/picture">
+                  <pic:nvPicPr>
+                    <pic:cNvPr id="25" name="Imagen 25" descr="Gráfico, Histograma&#10;&#10;Descripción generada automáticamente"/>
+                    <pic:cNvPicPr/>
+                  </pic:nvPicPr>
+                  <pic:blipFill>
+                    <a:blip r:embed="rId37" cstate="print">
+                      <a:extLst>
+                        <a:ext uri="{28A0092B-C50C-407E-A947-70E740481C1C}">
+                          <a14:useLocalDpi xmlns:a14="http://schemas.microsoft.com/office/drawing/2010/main" val="0"/>
+                        </a:ext>
+                      </a:extLst>
+                    </a:blip>
+                    <a:stretch>
+                      <a:fillRect/>
+                    </a:stretch>
+                  </pic:blipFill>
+                  <pic:spPr>
+                    <a:xfrm>
+                      <a:off x="0" y="0"/>
+                      <a:ext cx="5612130" cy="2933700"/>
+                    </a:xfrm>
+                    <a:prstGeom prst="rect">
+                      <a:avLst/>
+                    </a:prstGeom>
+                  </pic:spPr>
+                </pic:pic>
+              </a:graphicData>
+            </a:graphic>
+          </wp:inline>
+        </w:drawing>
+      </w:r>
+    </w:p>
+    <w:p>
+      <w:pPr>
+        <w:rPr>
+          <w:rFonts w:ascii="Times" w:eastAsia="Times" w:hAnsi="Times"/>
+          <w:b/>
+          <w:bCs/>
+          <w:color w:val="000000"/>
+          <w:sz w:val="20"/>
+          <w:szCs w:val="20"/>
+        </w:rPr>
+      </w:pPr>
+      <w:r>
+        <w:rPr>
+          <w:rFonts w:ascii="Times" w:eastAsia="Times" w:hAnsi="Times"/>
+          <w:color w:val="000000"/>
+          <w:sz w:val="20"/>
+          <w:szCs w:val="20"/>
+        </w:rPr>
+        <w:lastRenderedPageBreak/>
+        <w:t>En un gráfico de líneas c</w:t>
+      </w:r>
+      <w:r>
+        <w:rPr>
+          <w:rFonts w:ascii="Times" w:eastAsia="Times" w:hAnsi="Times"/>
+          <w:color w:val="000000"/>
+          <w:sz w:val="20"/>
+          <w:szCs w:val="20"/>
+        </w:rPr>
+        <w:t xml:space="preserve">uando estudiamos las líneas </w:t>
+      </w:r>
+      <w:r>
+        <w:rPr>
+          <w:rFonts w:ascii="Times" w:eastAsia="Times" w:hAnsi="Times"/>
+          <w:color w:val="000000"/>
+          <w:sz w:val="20"/>
+          <w:szCs w:val="20"/>
+        </w:rPr>
+        <w:t>(</w:t>
+      </w:r>
+      <w:r>
+        <w:rPr>
+          <w:rFonts w:ascii="Times" w:eastAsia="Times" w:hAnsi="Times"/>
+          <w:color w:val="000000"/>
+          <w:sz w:val="20"/>
+          <w:szCs w:val="20"/>
+        </w:rPr>
+        <w:t>necesariamente deben ser varias porque el campo ha sido categorizado, dividido</w:t>
+      </w:r>
+      <w:r>
+        <w:rPr>
+          <w:rFonts w:ascii="Times" w:eastAsia="Times" w:hAnsi="Times"/>
+          <w:color w:val="000000"/>
+          <w:sz w:val="20"/>
+          <w:szCs w:val="20"/>
+        </w:rPr>
+        <w:t xml:space="preserve">; en este caso nos referimos al campo de tipo </w:t>
+      </w:r>
+      <w:r>
+        <w:rPr>
+          <w:rFonts w:ascii="Times" w:eastAsia="Times" w:hAnsi="Times"/>
+          <w:i/>
+          <w:iCs/>
+          <w:color w:val="000000"/>
+          <w:sz w:val="20"/>
+          <w:szCs w:val="20"/>
+        </w:rPr>
+        <w:t xml:space="preserve">dimensión </w:t>
+      </w:r>
+      <w:r>
+        <w:rPr>
+          <w:rFonts w:ascii="Times" w:eastAsia="Times" w:hAnsi="Times"/>
+          <w:b/>
+          <w:bCs/>
+          <w:color w:val="000000"/>
+          <w:sz w:val="20"/>
+          <w:szCs w:val="20"/>
+        </w:rPr>
+        <w:t>Age</w:t>
+      </w:r>
+      <w:r>
+        <w:rPr>
+          <w:rFonts w:ascii="Times" w:eastAsia="Times" w:hAnsi="Times"/>
+          <w:b/>
+          <w:bCs/>
+          <w:color w:val="000000"/>
+          <w:sz w:val="20"/>
+          <w:szCs w:val="20"/>
+        </w:rPr>
+        <w:t xml:space="preserve">, </w:t>
+      </w:r>
+      <w:r>
+        <w:rPr>
+          <w:rFonts w:ascii="Times" w:eastAsia="Times" w:hAnsi="Times"/>
+          <w:color w:val="000000"/>
+          <w:sz w:val="20"/>
+          <w:szCs w:val="20"/>
+        </w:rPr>
+        <w:t>donde cada línea representaría un rango de edades</w:t>
+      </w:r>
+      <w:r>
+        <w:rPr>
+          <w:rFonts w:ascii="Times" w:eastAsia="Times" w:hAnsi="Times"/>
+          <w:color w:val="000000"/>
+          <w:sz w:val="20"/>
+          <w:szCs w:val="20"/>
+        </w:rPr>
+        <w:t xml:space="preserve"> y</w:t>
+      </w:r>
+      <w:r>
+        <w:rPr>
+          <w:rFonts w:ascii="Times" w:eastAsia="Times" w:hAnsi="Times"/>
+          <w:color w:val="000000"/>
+          <w:sz w:val="20"/>
+          <w:szCs w:val="20"/>
+        </w:rPr>
+        <w:t>, justamente,</w:t>
+      </w:r>
+      <w:r>
+        <w:rPr>
+          <w:rFonts w:ascii="Times" w:eastAsia="Times" w:hAnsi="Times"/>
+          <w:color w:val="000000"/>
+          <w:sz w:val="20"/>
+          <w:szCs w:val="20"/>
+        </w:rPr>
+        <w:t xml:space="preserve"> </w:t>
+      </w:r>
+      <w:r>
+        <w:rPr>
+          <w:rFonts w:ascii="Times" w:eastAsia="Times" w:hAnsi="Times"/>
+          <w:color w:val="000000"/>
+          <w:sz w:val="20"/>
+          <w:szCs w:val="20"/>
+        </w:rPr>
+        <w:t>lo que se busca es</w:t>
+      </w:r>
+      <w:r>
+        <w:rPr>
+          <w:rFonts w:ascii="Times" w:eastAsia="Times" w:hAnsi="Times"/>
+          <w:color w:val="000000"/>
+          <w:sz w:val="20"/>
+          <w:szCs w:val="20"/>
+        </w:rPr>
+        <w:t xml:space="preserve"> distinguir </w:t>
+      </w:r>
+      <w:r>
+        <w:rPr>
+          <w:rFonts w:ascii="Times" w:eastAsia="Times" w:hAnsi="Times"/>
+          <w:color w:val="000000"/>
+          <w:sz w:val="20"/>
+          <w:szCs w:val="20"/>
+        </w:rPr>
+        <w:t>de forma visual</w:t>
+      </w:r>
+      <w:r>
+        <w:rPr>
+          <w:rFonts w:ascii="Times" w:eastAsia="Times" w:hAnsi="Times"/>
+          <w:color w:val="000000"/>
+          <w:sz w:val="20"/>
+          <w:szCs w:val="20"/>
+        </w:rPr>
+        <w:t xml:space="preserve"> a cada una </w:t>
+      </w:r>
+      <w:r>
+        <w:rPr>
+          <w:rFonts w:ascii="Times" w:eastAsia="Times" w:hAnsi="Times"/>
+          <w:color w:val="000000"/>
+          <w:sz w:val="20"/>
+          <w:szCs w:val="20"/>
+        </w:rPr>
+        <w:t>d</w:t>
+      </w:r>
+      <w:r>
+        <w:rPr>
+          <w:rFonts w:ascii="Times" w:eastAsia="Times" w:hAnsi="Times"/>
+          <w:color w:val="000000"/>
+          <w:sz w:val="20"/>
+          <w:szCs w:val="20"/>
+        </w:rPr>
+        <w:t xml:space="preserve">e ellas </w:t>
+      </w:r>
+      <w:r>
+        <w:rPr>
+          <w:rFonts w:ascii="Times" w:eastAsia="Times" w:hAnsi="Times"/>
+          <w:color w:val="000000"/>
+          <w:sz w:val="20"/>
+          <w:szCs w:val="20"/>
+        </w:rPr>
+        <w:t>con respecto a las otras</w:t>
+      </w:r>
+      <w:r>
+        <w:rPr>
+          <w:rFonts w:ascii="Times" w:eastAsia="Times" w:hAnsi="Times"/>
+          <w:color w:val="000000"/>
+          <w:sz w:val="20"/>
+          <w:szCs w:val="20"/>
+        </w:rPr>
+        <w:t>…)</w:t>
+      </w:r>
+      <w:r>
+        <w:rPr>
+          <w:rFonts w:ascii="Times" w:eastAsia="Times" w:hAnsi="Times"/>
+          <w:color w:val="000000"/>
+          <w:sz w:val="20"/>
+          <w:szCs w:val="20"/>
+        </w:rPr>
+        <w:t>,</w:t>
+      </w:r>
+      <w:r>
+        <w:rPr>
+          <w:rFonts w:ascii="Times" w:eastAsia="Times" w:hAnsi="Times"/>
+          <w:color w:val="000000"/>
+          <w:sz w:val="20"/>
+          <w:szCs w:val="20"/>
+        </w:rPr>
+        <w:t xml:space="preserve"> para cada franja de edad</w:t>
+      </w:r>
+      <w:r>
+        <w:rPr>
+          <w:rFonts w:ascii="Times" w:eastAsia="Times" w:hAnsi="Times"/>
+          <w:color w:val="000000"/>
+          <w:sz w:val="20"/>
+          <w:szCs w:val="20"/>
+        </w:rPr>
+        <w:t>,</w:t>
+      </w:r>
+      <w:r>
+        <w:rPr>
+          <w:rFonts w:ascii="Times" w:eastAsia="Times" w:hAnsi="Times"/>
+          <w:color w:val="000000"/>
+          <w:sz w:val="20"/>
+          <w:szCs w:val="20"/>
+        </w:rPr>
+        <w:t xml:space="preserve"> </w:t>
+      </w:r>
+      <w:r>
+        <w:rPr>
+          <w:rFonts w:ascii="Times" w:eastAsia="Times" w:hAnsi="Times"/>
+          <w:b/>
+          <w:bCs/>
+          <w:color w:val="000000"/>
+          <w:sz w:val="20"/>
+          <w:szCs w:val="20"/>
+        </w:rPr>
+        <w:t>se ha</w:t>
+      </w:r>
+      <w:r>
+        <w:rPr>
+          <w:rFonts w:ascii="Times" w:eastAsia="Times" w:hAnsi="Times"/>
+          <w:b/>
+          <w:bCs/>
+          <w:color w:val="000000"/>
+          <w:sz w:val="20"/>
+          <w:szCs w:val="20"/>
+        </w:rPr>
+        <w:t>c</w:t>
+      </w:r>
+      <w:r>
+        <w:rPr>
+          <w:rFonts w:ascii="Times" w:eastAsia="Times" w:hAnsi="Times"/>
+          <w:b/>
+          <w:bCs/>
+          <w:color w:val="000000"/>
+          <w:sz w:val="20"/>
+          <w:szCs w:val="20"/>
+        </w:rPr>
+        <w:t>e de forma independiente</w:t>
+      </w:r>
+      <w:r>
+        <w:rPr>
+          <w:rFonts w:ascii="Times" w:eastAsia="Times" w:hAnsi="Times"/>
+          <w:b/>
+          <w:bCs/>
+          <w:color w:val="000000"/>
+          <w:sz w:val="20"/>
+          <w:szCs w:val="20"/>
+        </w:rPr>
+        <w:t xml:space="preserve">: </w:t>
+      </w:r>
+      <w:r>
+        <w:rPr>
+          <w:rFonts w:ascii="Times" w:eastAsia="Times" w:hAnsi="Times"/>
+          <w:b/>
+          <w:bCs/>
+          <w:color w:val="000000"/>
+          <w:sz w:val="20"/>
+          <w:szCs w:val="20"/>
+        </w:rPr>
+        <w:t xml:space="preserve">Las líneas </w:t>
+      </w:r>
+      <w:r>
+        <w:rPr>
+          <w:rFonts w:ascii="Times" w:eastAsia="Times" w:hAnsi="Times"/>
+          <w:b/>
+          <w:bCs/>
+          <w:color w:val="000000"/>
+          <w:sz w:val="20"/>
+          <w:szCs w:val="20"/>
+          <w:u w:val="single"/>
+        </w:rPr>
+        <w:t>n</w:t>
+      </w:r>
+      <w:r>
+        <w:rPr>
+          <w:rFonts w:ascii="Times" w:eastAsia="Times" w:hAnsi="Times"/>
+          <w:b/>
+          <w:bCs/>
+          <w:color w:val="000000"/>
+          <w:sz w:val="20"/>
+          <w:szCs w:val="20"/>
+          <w:u w:val="single"/>
+        </w:rPr>
+        <w:t>o</w:t>
+      </w:r>
+      <w:r>
+        <w:rPr>
+          <w:rFonts w:ascii="Times" w:eastAsia="Times" w:hAnsi="Times"/>
+          <w:b/>
+          <w:bCs/>
+          <w:color w:val="000000"/>
+          <w:sz w:val="20"/>
+          <w:szCs w:val="20"/>
+        </w:rPr>
+        <w:t xml:space="preserve"> se acumula</w:t>
+      </w:r>
+      <w:r>
+        <w:rPr>
+          <w:rFonts w:ascii="Times" w:eastAsia="Times" w:hAnsi="Times"/>
+          <w:b/>
+          <w:bCs/>
+          <w:color w:val="000000"/>
+          <w:sz w:val="20"/>
+          <w:szCs w:val="20"/>
+        </w:rPr>
+        <w:t xml:space="preserve">n </w:t>
+      </w:r>
+      <w:r>
+        <w:rPr>
+          <w:rFonts w:ascii="Times" w:eastAsia="Times" w:hAnsi="Times"/>
+          <w:b/>
+          <w:bCs/>
+          <w:color w:val="000000"/>
+          <w:sz w:val="20"/>
+          <w:szCs w:val="20"/>
+        </w:rPr>
+        <w:t>o apilan entre sí</w:t>
+      </w:r>
+      <w:r>
+        <w:rPr>
+          <w:rFonts w:ascii="Times" w:eastAsia="Times" w:hAnsi="Times"/>
+          <w:b/>
+          <w:bCs/>
+          <w:color w:val="000000"/>
+          <w:sz w:val="20"/>
+          <w:szCs w:val="20"/>
+        </w:rPr>
+        <w:t xml:space="preserve"> ni se suman</w:t>
+      </w:r>
+      <w:r>
+        <w:rPr>
+          <w:rFonts w:ascii="Times" w:eastAsia="Times" w:hAnsi="Times"/>
+          <w:b/>
+          <w:bCs/>
+          <w:color w:val="000000"/>
+          <w:sz w:val="20"/>
+          <w:szCs w:val="20"/>
+        </w:rPr>
+        <w:t xml:space="preserve">; es decir, </w:t>
+      </w:r>
+      <w:r>
+        <w:rPr>
+          <w:rFonts w:ascii="Times" w:eastAsia="Times" w:hAnsi="Times"/>
+          <w:b/>
+          <w:bCs/>
+          <w:color w:val="000000"/>
+          <w:sz w:val="20"/>
+          <w:szCs w:val="20"/>
+        </w:rPr>
+        <w:t>los totales de los datos de cada línea (</w:t>
+      </w:r>
+      <w:r>
+        <w:rPr>
+          <w:rFonts w:ascii="Times" w:eastAsia="Times" w:hAnsi="Times"/>
+          <w:b/>
+          <w:bCs/>
+          <w:color w:val="000000"/>
+          <w:sz w:val="20"/>
+          <w:szCs w:val="20"/>
+        </w:rPr>
+        <w:t xml:space="preserve">de </w:t>
+      </w:r>
+      <w:r>
+        <w:rPr>
+          <w:rFonts w:ascii="Times" w:eastAsia="Times" w:hAnsi="Times"/>
+          <w:b/>
+          <w:bCs/>
+          <w:color w:val="000000"/>
+          <w:sz w:val="20"/>
+          <w:szCs w:val="20"/>
+        </w:rPr>
+        <w:t xml:space="preserve">cada rango de edades) </w:t>
+      </w:r>
+      <w:r>
+        <w:rPr>
+          <w:rFonts w:ascii="Times" w:eastAsia="Times" w:hAnsi="Times"/>
+          <w:b/>
+          <w:bCs/>
+          <w:color w:val="000000"/>
+          <w:sz w:val="20"/>
+          <w:szCs w:val="20"/>
+        </w:rPr>
+        <w:t>se presentan de forma independiente</w:t>
+      </w:r>
+      <w:r>
+        <w:rPr>
+          <w:rFonts w:ascii="Times" w:eastAsia="Times" w:hAnsi="Times"/>
+          <w:b/>
+          <w:bCs/>
+          <w:color w:val="000000"/>
+          <w:sz w:val="20"/>
+          <w:szCs w:val="20"/>
+        </w:rPr>
+        <w:t>, no se acumulan</w:t>
+      </w:r>
+      <w:r>
+        <w:rPr>
+          <w:rFonts w:ascii="Times" w:eastAsia="Times" w:hAnsi="Times"/>
+          <w:b/>
+          <w:bCs/>
+          <w:color w:val="000000"/>
+          <w:sz w:val="20"/>
+          <w:szCs w:val="20"/>
+        </w:rPr>
+        <w:t xml:space="preserve"> una encima de la otra </w:t>
+      </w:r>
+      <w:r>
+        <w:rPr>
+          <w:rFonts w:ascii="Times" w:eastAsia="Times" w:hAnsi="Times"/>
+          <w:b/>
+          <w:bCs/>
+          <w:color w:val="000000"/>
+          <w:sz w:val="20"/>
+          <w:szCs w:val="20"/>
+        </w:rPr>
+        <w:t xml:space="preserve">ni se suman </w:t>
+      </w:r>
+      <w:r>
+        <w:rPr>
+          <w:rFonts w:ascii="Times" w:eastAsia="Times" w:hAnsi="Times"/>
+          <w:b/>
+          <w:bCs/>
+          <w:color w:val="000000"/>
+          <w:sz w:val="20"/>
+          <w:szCs w:val="20"/>
+        </w:rPr>
+        <w:t xml:space="preserve">como SÍ lo hace un gráfico de áreas. </w:t>
+      </w:r>
+    </w:p>
+    <w:p>
+      <w:pPr>
+        <w:rPr>
+          <w:rFonts w:ascii="Times" w:eastAsia="Times" w:hAnsi="Times"/>
+          <w:color w:val="000000"/>
+          <w:sz w:val="20"/>
+          <w:szCs w:val="20"/>
+        </w:rPr>
+      </w:pPr>
+      <w:r>
+        <w:rPr>
+          <w:rFonts w:ascii="Times" w:eastAsia="Times" w:hAnsi="Times"/>
+          <w:color w:val="000000"/>
+          <w:sz w:val="20"/>
+          <w:szCs w:val="20"/>
+        </w:rPr>
+        <w:t>En efecto, s</w:t>
+      </w:r>
+      <w:r>
+        <w:rPr>
+          <w:rFonts w:ascii="Times" w:eastAsia="Times" w:hAnsi="Times"/>
+          <w:color w:val="000000"/>
+          <w:sz w:val="20"/>
+          <w:szCs w:val="20"/>
+        </w:rPr>
+        <w:t>i intentamos reflejar la misma información ahor</w:t>
+      </w:r>
+      <w:r>
+        <w:rPr>
+          <w:rFonts w:ascii="Times" w:eastAsia="Times" w:hAnsi="Times"/>
+          <w:color w:val="000000"/>
+          <w:sz w:val="20"/>
+          <w:szCs w:val="20"/>
+        </w:rPr>
+        <w:t>a</w:t>
+      </w:r>
+      <w:r>
+        <w:rPr>
+          <w:rFonts w:ascii="Times" w:eastAsia="Times" w:hAnsi="Times"/>
+          <w:color w:val="000000"/>
+          <w:sz w:val="20"/>
+          <w:szCs w:val="20"/>
+        </w:rPr>
+        <w:t xml:space="preserve"> en un gráfico de área</w:t>
+      </w:r>
+      <w:r>
+        <w:rPr>
+          <w:rFonts w:ascii="Times" w:eastAsia="Times" w:hAnsi="Times"/>
+          <w:color w:val="000000"/>
+          <w:sz w:val="20"/>
+          <w:szCs w:val="20"/>
+        </w:rPr>
+        <w:t>,</w:t>
+      </w:r>
+      <w:r>
+        <w:rPr>
+          <w:rFonts w:ascii="Times" w:eastAsia="Times" w:hAnsi="Times"/>
+          <w:color w:val="000000"/>
+          <w:sz w:val="20"/>
+          <w:szCs w:val="20"/>
+        </w:rPr>
+        <w:t xml:space="preserve"> </w:t>
+      </w:r>
+      <w:r>
+        <w:rPr>
+          <w:rFonts w:ascii="Times" w:eastAsia="Times" w:hAnsi="Times"/>
+          <w:color w:val="000000"/>
+          <w:sz w:val="20"/>
+          <w:szCs w:val="20"/>
+        </w:rPr>
+        <w:t xml:space="preserve">los </w:t>
+      </w:r>
+      <w:r>
+        <w:rPr>
+          <w:rFonts w:ascii="Times" w:eastAsia="Times" w:hAnsi="Times"/>
+          <w:color w:val="000000"/>
+          <w:sz w:val="20"/>
+          <w:szCs w:val="20"/>
+        </w:rPr>
+        <w:t xml:space="preserve">totales de los </w:t>
+      </w:r>
+      <w:r>
+        <w:rPr>
+          <w:rFonts w:ascii="Times" w:eastAsia="Times" w:hAnsi="Times"/>
+          <w:color w:val="000000"/>
+          <w:sz w:val="20"/>
+          <w:szCs w:val="20"/>
+        </w:rPr>
+        <w:t xml:space="preserve">datos de cada rango de edades </w:t>
+      </w:r>
+      <w:r>
+        <w:rPr>
+          <w:rFonts w:ascii="Times" w:eastAsia="Times" w:hAnsi="Times"/>
+          <w:color w:val="000000"/>
+          <w:sz w:val="20"/>
+          <w:szCs w:val="20"/>
+          <w:u w:val="single"/>
+        </w:rPr>
+        <w:t>se acumularían</w:t>
+      </w:r>
+      <w:r>
+        <w:rPr>
+          <w:rFonts w:ascii="Times" w:eastAsia="Times" w:hAnsi="Times"/>
+          <w:color w:val="000000"/>
+          <w:sz w:val="20"/>
+          <w:szCs w:val="20"/>
+          <w:u w:val="single"/>
+        </w:rPr>
+        <w:t>, se apilan</w:t>
+      </w:r>
+      <w:r>
+        <w:rPr>
+          <w:rFonts w:ascii="Times" w:eastAsia="Times" w:hAnsi="Times"/>
+          <w:color w:val="000000"/>
+          <w:sz w:val="20"/>
+          <w:szCs w:val="20"/>
+          <w:u w:val="single"/>
+        </w:rPr>
+        <w:t xml:space="preserve"> ordenadamente, ya sea de forma ascendente o descendente</w:t>
+      </w:r>
+      <w:r>
+        <w:rPr>
+          <w:rFonts w:ascii="Times" w:eastAsia="Times" w:hAnsi="Times"/>
+          <w:color w:val="000000"/>
+          <w:sz w:val="20"/>
+          <w:szCs w:val="20"/>
+        </w:rPr>
+        <w:t xml:space="preserve"> (</w:t>
+      </w:r>
+      <w:r>
+        <w:rPr>
+          <w:rFonts w:ascii="Times" w:eastAsia="Times" w:hAnsi="Times"/>
+          <w:color w:val="000000"/>
+          <w:sz w:val="20"/>
+          <w:szCs w:val="20"/>
+          <w:u w:val="single"/>
+        </w:rPr>
+        <w:t xml:space="preserve">y también se sumarían </w:t>
+      </w:r>
+      <w:r>
+        <w:rPr>
+          <w:rFonts w:ascii="Times" w:eastAsia="Times" w:hAnsi="Times"/>
+          <w:color w:val="000000"/>
+          <w:sz w:val="20"/>
+          <w:szCs w:val="20"/>
+          <w:u w:val="single"/>
+        </w:rPr>
+        <w:t>entre sí</w:t>
+      </w:r>
+      <w:r>
+        <w:rPr>
+          <w:rFonts w:ascii="Times" w:eastAsia="Times" w:hAnsi="Times"/>
+          <w:color w:val="000000"/>
+          <w:sz w:val="20"/>
+          <w:szCs w:val="20"/>
+        </w:rPr>
+        <w:t>). E</w:t>
+      </w:r>
+      <w:r>
+        <w:rPr>
+          <w:rFonts w:ascii="Times" w:eastAsia="Times" w:hAnsi="Times"/>
+          <w:color w:val="000000"/>
+          <w:sz w:val="20"/>
+          <w:szCs w:val="20"/>
+        </w:rPr>
+        <w:t>sta vez</w:t>
+      </w:r>
+      <w:r>
+        <w:rPr>
+          <w:rFonts w:ascii="Times" w:eastAsia="Times" w:hAnsi="Times"/>
+          <w:color w:val="000000"/>
+          <w:sz w:val="20"/>
+          <w:szCs w:val="20"/>
+        </w:rPr>
+        <w:t xml:space="preserve"> los totales </w:t>
+      </w:r>
+      <w:r>
+        <w:rPr>
+          <w:rFonts w:ascii="Times" w:eastAsia="Times" w:hAnsi="Times"/>
+          <w:color w:val="000000"/>
+          <w:sz w:val="20"/>
+          <w:szCs w:val="20"/>
+        </w:rPr>
+        <w:t xml:space="preserve">de cada rango de edades </w:t>
+      </w:r>
+      <w:r>
+        <w:rPr>
+          <w:rFonts w:ascii="Times" w:eastAsia="Times" w:hAnsi="Times"/>
+          <w:color w:val="000000"/>
+          <w:sz w:val="20"/>
+          <w:szCs w:val="20"/>
+        </w:rPr>
+        <w:t xml:space="preserve">(la categorización evaluada) </w:t>
+      </w:r>
+      <w:r>
+        <w:rPr>
+          <w:rFonts w:ascii="Times" w:eastAsia="Times" w:hAnsi="Times"/>
+          <w:color w:val="000000"/>
+          <w:sz w:val="20"/>
+          <w:szCs w:val="20"/>
+        </w:rPr>
+        <w:t xml:space="preserve">se sumarían por cada </w:t>
+      </w:r>
+      <w:r>
+        <w:rPr>
+          <w:rFonts w:ascii="Times" w:eastAsia="Times" w:hAnsi="Times"/>
+          <w:b/>
+          <w:bCs/>
+          <w:i/>
+          <w:iCs/>
+          <w:color w:val="000000"/>
+          <w:sz w:val="20"/>
+          <w:szCs w:val="20"/>
+        </w:rPr>
+        <w:t>mes</w:t>
+      </w:r>
+      <w:r>
+        <w:rPr>
+          <w:rFonts w:ascii="Times" w:eastAsia="Times" w:hAnsi="Times"/>
+          <w:color w:val="000000"/>
+          <w:sz w:val="20"/>
+          <w:szCs w:val="20"/>
+        </w:rPr>
+        <w:t>;</w:t>
+      </w:r>
+      <w:r>
+        <w:rPr>
+          <w:rFonts w:ascii="Times" w:eastAsia="Times" w:hAnsi="Times"/>
+          <w:color w:val="000000"/>
+          <w:sz w:val="20"/>
+          <w:szCs w:val="20"/>
+        </w:rPr>
+        <w:t xml:space="preserve"> p</w:t>
+      </w:r>
+      <w:r>
+        <w:rPr>
+          <w:rFonts w:ascii="Times" w:eastAsia="Times" w:hAnsi="Times"/>
+          <w:color w:val="000000"/>
+          <w:sz w:val="20"/>
+          <w:szCs w:val="20"/>
+        </w:rPr>
+        <w:t>ues</w:t>
+      </w:r>
+      <w:r>
+        <w:rPr>
+          <w:rFonts w:ascii="Times" w:eastAsia="Times" w:hAnsi="Times"/>
+          <w:color w:val="000000"/>
+          <w:sz w:val="20"/>
+          <w:szCs w:val="20"/>
+        </w:rPr>
+        <w:t xml:space="preserve">, los </w:t>
+      </w:r>
+      <w:r>
+        <w:rPr>
+          <w:rFonts w:ascii="Times" w:eastAsia="Times" w:hAnsi="Times"/>
+          <w:i/>
+          <w:iCs/>
+          <w:color w:val="000000"/>
+          <w:sz w:val="20"/>
+          <w:szCs w:val="20"/>
+        </w:rPr>
+        <w:t xml:space="preserve">meses </w:t>
+      </w:r>
+      <w:r>
+        <w:rPr>
+          <w:rFonts w:ascii="Times" w:eastAsia="Times" w:hAnsi="Times"/>
+          <w:color w:val="000000"/>
+          <w:sz w:val="20"/>
+          <w:szCs w:val="20"/>
+        </w:rPr>
+        <w:t>son</w:t>
+      </w:r>
+      <w:r>
+        <w:rPr>
+          <w:rFonts w:ascii="Times" w:eastAsia="Times" w:hAnsi="Times"/>
+          <w:color w:val="000000"/>
+          <w:sz w:val="20"/>
+          <w:szCs w:val="20"/>
+        </w:rPr>
+        <w:t xml:space="preserve"> </w:t>
+      </w:r>
+      <w:r>
+        <w:rPr>
+          <w:rFonts w:ascii="Times" w:eastAsia="Times" w:hAnsi="Times"/>
+          <w:color w:val="000000"/>
+          <w:sz w:val="20"/>
+          <w:szCs w:val="20"/>
+        </w:rPr>
+        <w:t>el marco temporal seleccionad</w:t>
+      </w:r>
+      <w:r>
+        <w:rPr>
+          <w:rFonts w:ascii="Times" w:eastAsia="Times" w:hAnsi="Times"/>
+          <w:color w:val="000000"/>
+          <w:sz w:val="20"/>
+          <w:szCs w:val="20"/>
+        </w:rPr>
+        <w:t>o</w:t>
+      </w:r>
+      <w:r>
+        <w:rPr>
+          <w:rFonts w:ascii="Times" w:eastAsia="Times" w:hAnsi="Times"/>
+          <w:color w:val="000000"/>
+          <w:sz w:val="20"/>
+          <w:szCs w:val="20"/>
+        </w:rPr>
+        <w:t xml:space="preserve"> para representar nuestro campo de tipo </w:t>
+      </w:r>
+      <w:r>
+        <w:rPr>
+          <w:rFonts w:ascii="Times" w:eastAsia="Times" w:hAnsi="Times"/>
+          <w:i/>
+          <w:iCs/>
+          <w:color w:val="000000"/>
+          <w:sz w:val="20"/>
+          <w:szCs w:val="20"/>
+        </w:rPr>
+        <w:t>temporal</w:t>
+      </w:r>
+      <w:r>
+        <w:rPr>
+          <w:rFonts w:ascii="Times" w:eastAsia="Times" w:hAnsi="Times"/>
+          <w:color w:val="000000"/>
+          <w:sz w:val="20"/>
+          <w:szCs w:val="20"/>
+        </w:rPr>
+        <w:t>.</w:t>
+      </w:r>
+      <w:r>
+        <w:rPr>
+          <w:rFonts w:ascii="Times" w:eastAsia="Times" w:hAnsi="Times"/>
+          <w:color w:val="000000"/>
+          <w:sz w:val="20"/>
+          <w:szCs w:val="20"/>
+        </w:rPr>
+        <w:t xml:space="preserve"> </w:t>
+      </w:r>
+    </w:p>
+    <w:p>
+      <w:pPr>
+        <w:rPr>
+          <w:rFonts w:ascii="Times" w:eastAsia="Times" w:hAnsi="Times"/>
+          <w:color w:val="000000"/>
+          <w:sz w:val="20"/>
+          <w:szCs w:val="20"/>
+        </w:rPr>
+      </w:pPr>
+      <w:r>
+        <w:rPr>
+          <w:rFonts w:ascii="Times" w:eastAsia="Times" w:hAnsi="Times"/>
+          <w:color w:val="000000"/>
+          <w:sz w:val="20"/>
+          <w:szCs w:val="20"/>
+        </w:rPr>
+        <w:t>De hecho, si suma entre sí todos los totales para cada rango de edades,</w:t>
+      </w:r>
+      <w:r>
+        <w:rPr>
+          <w:rFonts w:ascii="Times" w:eastAsia="Times" w:hAnsi="Times"/>
+          <w:color w:val="000000"/>
+          <w:sz w:val="20"/>
+          <w:szCs w:val="20"/>
+        </w:rPr>
+        <w:t xml:space="preserve"> </w:t>
+      </w:r>
+      <w:r>
+        <w:rPr>
+          <w:rFonts w:ascii="Times" w:eastAsia="Times" w:hAnsi="Times"/>
+          <w:color w:val="000000"/>
+          <w:sz w:val="20"/>
+          <w:szCs w:val="20"/>
+        </w:rPr>
+        <w:t>según mes determinado</w:t>
+      </w:r>
+      <w:r>
+        <w:rPr>
+          <w:rFonts w:ascii="Times" w:eastAsia="Times" w:hAnsi="Times"/>
+          <w:color w:val="000000"/>
+          <w:sz w:val="20"/>
+          <w:szCs w:val="20"/>
+        </w:rPr>
+        <w:t>,</w:t>
+      </w:r>
+      <w:r>
+        <w:rPr>
+          <w:rFonts w:ascii="Times" w:eastAsia="Times" w:hAnsi="Times"/>
+          <w:color w:val="000000"/>
+          <w:sz w:val="20"/>
+          <w:szCs w:val="20"/>
+        </w:rPr>
+        <w:t xml:space="preserve"> se dará cuenta que el pico más alto de</w:t>
+      </w:r>
+      <w:r>
+        <w:rPr>
+          <w:rFonts w:ascii="Times" w:eastAsia="Times" w:hAnsi="Times"/>
+          <w:color w:val="000000"/>
+          <w:sz w:val="20"/>
+          <w:szCs w:val="20"/>
+        </w:rPr>
+        <w:t xml:space="preserve"> toda</w:t>
+      </w:r>
+      <w:r>
+        <w:rPr>
+          <w:rFonts w:ascii="Times" w:eastAsia="Times" w:hAnsi="Times"/>
+          <w:color w:val="000000"/>
+          <w:sz w:val="20"/>
+          <w:szCs w:val="20"/>
+        </w:rPr>
+        <w:t xml:space="preserve"> l</w:t>
+      </w:r>
+      <w:r>
+        <w:rPr>
+          <w:rFonts w:ascii="Times" w:eastAsia="Times" w:hAnsi="Times"/>
+          <w:color w:val="000000"/>
+          <w:sz w:val="20"/>
+          <w:szCs w:val="20"/>
+        </w:rPr>
+        <w:t>a visualización llega</w:t>
+      </w:r>
+      <w:r>
+        <w:rPr>
+          <w:rFonts w:ascii="Times" w:eastAsia="Times" w:hAnsi="Times"/>
+          <w:color w:val="000000"/>
+          <w:sz w:val="20"/>
+          <w:szCs w:val="20"/>
+        </w:rPr>
+        <w:t>ría</w:t>
+      </w:r>
+      <w:r>
+        <w:rPr>
+          <w:rFonts w:ascii="Times" w:eastAsia="Times" w:hAnsi="Times"/>
+          <w:color w:val="000000"/>
+          <w:sz w:val="20"/>
+          <w:szCs w:val="20"/>
+        </w:rPr>
+        <w:t xml:space="preserve"> hasta</w:t>
+      </w:r>
+      <w:r>
+        <w:rPr>
+          <w:rFonts w:ascii="Times" w:eastAsia="Times" w:hAnsi="Times"/>
+          <w:color w:val="000000"/>
+          <w:sz w:val="20"/>
+          <w:szCs w:val="20"/>
+        </w:rPr>
+        <w:t xml:space="preserve"> los</w:t>
+      </w:r>
+      <w:r>
+        <w:rPr>
+          <w:rFonts w:ascii="Times" w:eastAsia="Times" w:hAnsi="Times"/>
+          <w:color w:val="000000"/>
+          <w:sz w:val="20"/>
+          <w:szCs w:val="20"/>
+        </w:rPr>
+        <w:t xml:space="preserve"> 7M y no hasta 1.6M (1600K)</w:t>
+      </w:r>
+      <w:r>
+        <w:rPr>
+          <w:rFonts w:ascii="Times" w:eastAsia="Times" w:hAnsi="Times"/>
+          <w:color w:val="000000"/>
+          <w:sz w:val="20"/>
+          <w:szCs w:val="20"/>
+        </w:rPr>
+        <w:t xml:space="preserve">, … esto es así porque, como se explicó, no se están tratando de forma independiente </w:t>
+      </w:r>
+      <w:r>
+        <w:rPr>
+          <w:rFonts w:ascii="Times" w:eastAsia="Times" w:hAnsi="Times"/>
+          <w:color w:val="000000"/>
+          <w:sz w:val="20"/>
+          <w:szCs w:val="20"/>
+        </w:rPr>
+        <w:t xml:space="preserve">los totales de cada línea (de cada rango de edades), sino que se están sumando </w:t>
+      </w:r>
+      <w:r>
+        <w:rPr>
+          <w:rFonts w:ascii="Times" w:eastAsia="Times" w:hAnsi="Times"/>
+          <w:color w:val="000000"/>
+          <w:sz w:val="20"/>
+          <w:szCs w:val="20"/>
+        </w:rPr>
+        <w:t xml:space="preserve">y acumulando </w:t>
+      </w:r>
+      <w:r>
+        <w:rPr>
+          <w:rFonts w:ascii="Times" w:eastAsia="Times" w:hAnsi="Times"/>
+          <w:color w:val="000000"/>
+          <w:sz w:val="20"/>
+          <w:szCs w:val="20"/>
+        </w:rPr>
+        <w:t>entre sí según mes</w:t>
+      </w:r>
+      <w:r>
+        <w:rPr>
+          <w:rFonts w:ascii="Times" w:eastAsia="Times" w:hAnsi="Times"/>
+          <w:color w:val="000000"/>
+          <w:sz w:val="20"/>
+          <w:szCs w:val="20"/>
+        </w:rPr>
+        <w:t xml:space="preserve"> y año evaluado</w:t>
+      </w:r>
+      <w:r>
+        <w:rPr>
+          <w:rFonts w:ascii="Times" w:eastAsia="Times" w:hAnsi="Times"/>
+          <w:color w:val="000000"/>
+          <w:sz w:val="20"/>
+          <w:szCs w:val="20"/>
+        </w:rPr>
+        <w:t>.</w:t>
+      </w:r>
+      <w:r>
+        <w:rPr>
+          <w:rFonts w:ascii="Times" w:eastAsia="Times" w:hAnsi="Times"/>
+          <w:color w:val="000000"/>
+          <w:sz w:val="20"/>
+          <w:szCs w:val="20"/>
+        </w:rPr>
+        <w:t xml:space="preserve"> </w:t>
+      </w:r>
+      <w:r>
+        <w:rPr>
+          <w:rFonts w:ascii="Times" w:eastAsia="Times" w:hAnsi="Times"/>
+          <w:color w:val="000000"/>
+          <w:sz w:val="20"/>
+          <w:szCs w:val="20"/>
+        </w:rPr>
+        <w:t>N</w:t>
+      </w:r>
+      <w:r>
+        <w:rPr>
+          <w:rFonts w:ascii="Times" w:eastAsia="Times" w:hAnsi="Times"/>
+          <w:color w:val="000000"/>
+          <w:sz w:val="20"/>
+          <w:szCs w:val="20"/>
+        </w:rPr>
+        <w:t>uestro gráfico</w:t>
+      </w:r>
+      <w:r>
+        <w:rPr>
+          <w:rFonts w:ascii="Times" w:eastAsia="Times" w:hAnsi="Times"/>
+          <w:color w:val="000000"/>
+          <w:sz w:val="20"/>
+          <w:szCs w:val="20"/>
+        </w:rPr>
+        <w:t xml:space="preserve"> quedaría</w:t>
+      </w:r>
+      <w:r>
+        <w:rPr>
+          <w:rFonts w:ascii="Times" w:eastAsia="Times" w:hAnsi="Times"/>
+          <w:color w:val="000000"/>
+          <w:sz w:val="20"/>
+          <w:szCs w:val="20"/>
+        </w:rPr>
+        <w:t xml:space="preserve"> así</w:t>
+      </w:r>
+      <w:r>
+        <w:rPr>
+          <w:rFonts w:ascii="Times" w:eastAsia="Times" w:hAnsi="Times"/>
+          <w:color w:val="000000"/>
+          <w:sz w:val="20"/>
+          <w:szCs w:val="20"/>
+        </w:rPr>
+        <w:t>:</w:t>
+      </w:r>
+      <w:r>
+        <w:rPr>
+          <w:rFonts w:ascii="Times" w:eastAsia="Times" w:hAnsi="Times"/>
+          <w:color w:val="000000"/>
+          <w:sz w:val="20"/>
+          <w:szCs w:val="20"/>
+        </w:rPr>
+        <w:br/>
+      </w:r>
+    </w:p>
+    <w:p>
+      <w:pPr>
+        <w:rPr>
+          <w:rFonts w:ascii="Times" w:eastAsia="Times" w:hAnsi="Times"/>
+          <w:color w:val="000000"/>
+          <w:sz w:val="20"/>
+          <w:szCs w:val="20"/>
+        </w:rPr>
+      </w:pPr>
+      <w:r>
+        <w:rPr>
+          <w:rFonts w:ascii="Times" w:eastAsia="Times" w:hAnsi="Times"/>
+          <w:noProof/>
+          <w:color w:val="000000"/>
+          <w:sz w:val="20"/>
+          <w:szCs w:val="20"/>
+        </w:rPr>
+        <w:drawing>
+          <wp:inline distT="0" distB="0" distL="0" distR="0" wp14:anchorId="643E2665" wp14:editId="67AF654C">
+            <wp:extent cx="5612130" cy="3358515"/>
+            <wp:effectExtent l="0" t="0" r="7620" b="0"/>
+            <wp:docPr id="29" name="Imagen 29" descr="Gráfico, Histograma&#10;&#10;Descripción generada automáticamente"/>
+            <wp:cNvGraphicFramePr>
+              <a:graphicFrameLocks xmlns:a="http://schemas.openxmlformats.org/drawingml/2006/main" noChangeAspect="1"/>
+            </wp:cNvGraphicFramePr>
+            <a:graphic xmlns:a="http://schemas.openxmlformats.org/drawingml/2006/main">
+              <a:graphicData uri="http://schemas.openxmlformats.org/drawingml/2006/picture">
+                <pic:pic xmlns:pic="http://schemas.openxmlformats.org/drawingml/2006/picture">
+                  <pic:nvPicPr>
+                    <pic:cNvPr id="29" name="Imagen 29" descr="Gráfico, Histograma&#10;&#10;Descripción generada automáticamente"/>
+                    <pic:cNvPicPr/>
+                  </pic:nvPicPr>
+                  <pic:blipFill>
+                    <a:blip r:embed="rId38" cstate="print">
+                      <a:extLst>
+                        <a:ext uri="{28A0092B-C50C-407E-A947-70E740481C1C}">
+                          <a14:useLocalDpi xmlns:a14="http://schemas.microsoft.com/office/drawing/2010/main" val="0"/>
+                        </a:ext>
+                      </a:extLst>
+                    </a:blip>
+                    <a:stretch>
+                      <a:fillRect/>
+                    </a:stretch>
+                  </pic:blipFill>
+                  <pic:spPr>
+                    <a:xfrm>
+                      <a:off x="0" y="0"/>
+                      <a:ext cx="5612130" cy="3358515"/>
+                    </a:xfrm>
+                    <a:prstGeom prst="rect">
+                      <a:avLst/>
+                    </a:prstGeom>
+                  </pic:spPr>
+                </pic:pic>
+              </a:graphicData>
+            </a:graphic>
+          </wp:inline>
+        </w:drawing>
+      </w:r>
+      <w:r>
+        <w:rPr>
+          <w:rFonts w:ascii="Times" w:eastAsia="Times" w:hAnsi="Times"/>
+          <w:color w:val="000000"/>
+          <w:sz w:val="20"/>
+          <w:szCs w:val="20"/>
+        </w:rPr>
+        <w:br/>
+      </w:r>
+    </w:p>
+    <w:p>
+      <w:pPr>
+        <w:rPr>
+          <w:rFonts w:ascii="Times" w:eastAsia="Times" w:hAnsi="Times"/>
+          <w:color w:val="000000"/>
+          <w:sz w:val="20"/>
+          <w:szCs w:val="20"/>
+        </w:rPr>
+      </w:pPr>
+      <w:r>
+        <w:rPr>
+          <w:rFonts w:ascii="Times" w:eastAsia="Times" w:hAnsi="Times"/>
+          <w:color w:val="000000"/>
+          <w:sz w:val="20"/>
+          <w:szCs w:val="20"/>
+        </w:rPr>
+        <w:t xml:space="preserve">Ahora, estando ya </w:t>
+      </w:r>
+      <w:r>
+        <w:rPr>
+          <w:rFonts w:ascii="Times" w:eastAsia="Times" w:hAnsi="Times"/>
+          <w:color w:val="000000"/>
+          <w:sz w:val="20"/>
+          <w:szCs w:val="20"/>
+        </w:rPr>
+        <w:t xml:space="preserve">sobre un gráfico </w:t>
+      </w:r>
+      <w:r>
+        <w:rPr>
+          <w:rFonts w:ascii="Times" w:eastAsia="Times" w:hAnsi="Times"/>
+          <w:color w:val="000000"/>
+          <w:sz w:val="20"/>
+          <w:szCs w:val="20"/>
+        </w:rPr>
+        <w:t>de área, p</w:t>
+      </w:r>
+      <w:r>
+        <w:rPr>
+          <w:rFonts w:ascii="Times" w:eastAsia="Times" w:hAnsi="Times"/>
+          <w:color w:val="000000"/>
+          <w:sz w:val="20"/>
+          <w:szCs w:val="20"/>
+        </w:rPr>
+        <w:t xml:space="preserve">ara saber realmente </w:t>
+      </w:r>
+      <w:r>
+        <w:rPr>
+          <w:rFonts w:ascii="Times" w:eastAsia="Times" w:hAnsi="Times"/>
+          <w:color w:val="000000"/>
+          <w:sz w:val="20"/>
+          <w:szCs w:val="20"/>
+        </w:rPr>
+        <w:t xml:space="preserve">el </w:t>
+      </w:r>
+      <w:r>
+        <w:rPr>
+          <w:rFonts w:ascii="Times" w:eastAsia="Times" w:hAnsi="Times"/>
+          <w:color w:val="000000"/>
+          <w:sz w:val="20"/>
+          <w:szCs w:val="20"/>
+        </w:rPr>
+        <w:t xml:space="preserve">total </w:t>
+      </w:r>
+      <w:r>
+        <w:rPr>
+          <w:rFonts w:ascii="Times" w:eastAsia="Times" w:hAnsi="Times"/>
+          <w:color w:val="000000"/>
+          <w:sz w:val="20"/>
+          <w:szCs w:val="20"/>
+        </w:rPr>
+        <w:t xml:space="preserve">de desempleados </w:t>
+      </w:r>
+      <w:r>
+        <w:rPr>
+          <w:rFonts w:ascii="Times" w:eastAsia="Times" w:hAnsi="Times"/>
+          <w:color w:val="000000"/>
+          <w:sz w:val="20"/>
+          <w:szCs w:val="20"/>
+        </w:rPr>
+        <w:t xml:space="preserve">para cada rango de edades, </w:t>
+      </w:r>
+      <w:r>
+        <w:rPr>
+          <w:rFonts w:ascii="Times" w:eastAsia="Times" w:hAnsi="Times"/>
+          <w:color w:val="000000"/>
+          <w:sz w:val="20"/>
+          <w:szCs w:val="20"/>
+        </w:rPr>
+        <w:t xml:space="preserve">en un determinado </w:t>
+      </w:r>
+      <w:r>
+        <w:rPr>
+          <w:rFonts w:ascii="Times" w:eastAsia="Times" w:hAnsi="Times"/>
+          <w:color w:val="000000"/>
+          <w:sz w:val="20"/>
+          <w:szCs w:val="20"/>
+        </w:rPr>
+        <w:t>momento</w:t>
+      </w:r>
+      <w:r>
+        <w:rPr>
+          <w:rFonts w:ascii="Times" w:eastAsia="Times" w:hAnsi="Times"/>
+          <w:color w:val="000000"/>
+          <w:sz w:val="20"/>
+          <w:szCs w:val="20"/>
+        </w:rPr>
+        <w:t xml:space="preserve">, sin distinguir género sexual </w:t>
+      </w:r>
+      <w:r>
+        <w:rPr>
+          <w:rFonts w:ascii="Times" w:eastAsia="Times" w:hAnsi="Times"/>
+          <w:color w:val="000000"/>
+          <w:sz w:val="20"/>
+          <w:szCs w:val="20"/>
+        </w:rPr>
+        <w:t>(</w:t>
+      </w:r>
+      <w:r>
+        <w:rPr>
+          <w:rFonts w:ascii="Times" w:eastAsia="Times" w:hAnsi="Times"/>
+          <w:color w:val="000000"/>
+          <w:sz w:val="20"/>
+          <w:szCs w:val="20"/>
+        </w:rPr>
+        <w:t>para</w:t>
+      </w:r>
+      <w:r>
+        <w:rPr>
+          <w:rFonts w:ascii="Times" w:eastAsia="Times" w:hAnsi="Times"/>
+          <w:color w:val="000000"/>
+          <w:sz w:val="20"/>
+          <w:szCs w:val="20"/>
+        </w:rPr>
+        <w:t xml:space="preserve"> esta ocasión</w:t>
+      </w:r>
+      <w:r>
+        <w:rPr>
+          <w:rFonts w:ascii="Times" w:eastAsia="Times" w:hAnsi="Times"/>
+          <w:color w:val="000000"/>
+          <w:sz w:val="20"/>
+          <w:szCs w:val="20"/>
+        </w:rPr>
+        <w:t>)</w:t>
+      </w:r>
+      <w:r>
+        <w:rPr>
+          <w:rFonts w:ascii="Times" w:eastAsia="Times" w:hAnsi="Times"/>
+          <w:color w:val="000000"/>
+          <w:sz w:val="20"/>
+          <w:szCs w:val="20"/>
+        </w:rPr>
+        <w:t xml:space="preserve"> </w:t>
+      </w:r>
+      <w:r>
+        <w:rPr>
+          <w:rFonts w:ascii="Times" w:eastAsia="Times" w:hAnsi="Times"/>
+          <w:color w:val="000000"/>
+          <w:sz w:val="20"/>
+          <w:szCs w:val="20"/>
+          <w:u w:val="single"/>
+        </w:rPr>
+        <w:t xml:space="preserve">y </w:t>
+      </w:r>
+      <w:r>
+        <w:rPr>
+          <w:rFonts w:ascii="Times" w:eastAsia="Times" w:hAnsi="Times"/>
+          <w:color w:val="000000"/>
+          <w:sz w:val="20"/>
+          <w:szCs w:val="20"/>
+          <w:u w:val="single"/>
+        </w:rPr>
+        <w:t>de forma independiente</w:t>
+      </w:r>
+      <w:r>
+        <w:rPr>
+          <w:rFonts w:ascii="Times" w:eastAsia="Times" w:hAnsi="Times"/>
+          <w:color w:val="000000"/>
+          <w:sz w:val="20"/>
+          <w:szCs w:val="20"/>
+        </w:rPr>
+        <w:t xml:space="preserve">; es decir, saber </w:t>
+      </w:r>
+      <w:r>
+        <w:rPr>
+          <w:rFonts w:ascii="Times" w:eastAsia="Times" w:hAnsi="Times"/>
+          <w:color w:val="000000"/>
+          <w:sz w:val="20"/>
+          <w:szCs w:val="20"/>
+        </w:rPr>
+        <w:t xml:space="preserve">el total </w:t>
+      </w:r>
+      <w:r>
+        <w:rPr>
+          <w:rFonts w:ascii="Times" w:eastAsia="Times" w:hAnsi="Times"/>
+          <w:color w:val="000000"/>
+          <w:sz w:val="20"/>
+          <w:szCs w:val="20"/>
+        </w:rPr>
+        <w:t xml:space="preserve">de los </w:t>
+      </w:r>
+      <w:r>
+        <w:rPr>
+          <w:rFonts w:ascii="Times" w:eastAsia="Times" w:hAnsi="Times"/>
+          <w:color w:val="000000"/>
+          <w:sz w:val="20"/>
+          <w:szCs w:val="20"/>
+        </w:rPr>
+        <w:t xml:space="preserve">datos </w:t>
+      </w:r>
+      <w:r>
+        <w:rPr>
+          <w:rFonts w:ascii="Times" w:eastAsia="Times" w:hAnsi="Times"/>
+          <w:color w:val="000000"/>
+          <w:sz w:val="20"/>
+          <w:szCs w:val="20"/>
+        </w:rPr>
+        <w:t>para</w:t>
+      </w:r>
+      <w:r>
+        <w:rPr>
+          <w:rFonts w:ascii="Times" w:eastAsia="Times" w:hAnsi="Times"/>
+          <w:color w:val="000000"/>
+          <w:sz w:val="20"/>
+          <w:szCs w:val="20"/>
+        </w:rPr>
+        <w:t xml:space="preserve"> cada uno de los </w:t>
+      </w:r>
+      <w:r>
+        <w:rPr>
+          <w:rFonts w:ascii="Times" w:eastAsia="Times" w:hAnsi="Times"/>
+          <w:i/>
+          <w:iCs/>
+          <w:color w:val="000000"/>
+          <w:sz w:val="20"/>
+          <w:szCs w:val="20"/>
+        </w:rPr>
+        <w:t>subconjuntos</w:t>
+      </w:r>
+      <w:r>
+        <w:rPr>
+          <w:rFonts w:ascii="Times" w:eastAsia="Times" w:hAnsi="Times"/>
+          <w:color w:val="000000"/>
+          <w:sz w:val="20"/>
+          <w:szCs w:val="20"/>
+        </w:rPr>
+        <w:t>,</w:t>
+      </w:r>
+      <w:r>
+        <w:rPr>
+          <w:rFonts w:ascii="Times" w:eastAsia="Times" w:hAnsi="Times"/>
+          <w:color w:val="000000"/>
+          <w:sz w:val="20"/>
+          <w:szCs w:val="20"/>
+        </w:rPr>
+        <w:t xml:space="preserve"> de forma independiente</w:t>
+      </w:r>
+      <w:r>
+        <w:rPr>
+          <w:rFonts w:ascii="Times" w:eastAsia="Times" w:hAnsi="Times"/>
+          <w:color w:val="000000"/>
+          <w:sz w:val="20"/>
+          <w:szCs w:val="20"/>
+        </w:rPr>
+        <w:t>,</w:t>
+      </w:r>
+      <w:r>
+        <w:rPr>
+          <w:rFonts w:ascii="Times" w:eastAsia="Times" w:hAnsi="Times"/>
+          <w:color w:val="000000"/>
+          <w:sz w:val="20"/>
+          <w:szCs w:val="20"/>
+        </w:rPr>
+        <w:t xml:space="preserve"> </w:t>
+      </w:r>
+      <w:r>
+        <w:rPr>
+          <w:rFonts w:ascii="Times" w:eastAsia="Times" w:hAnsi="Times"/>
+          <w:color w:val="000000"/>
+          <w:sz w:val="20"/>
+          <w:szCs w:val="20"/>
+        </w:rPr>
+        <w:t>para</w:t>
+      </w:r>
+      <w:r>
+        <w:rPr>
+          <w:rFonts w:ascii="Times" w:eastAsia="Times" w:hAnsi="Times"/>
+          <w:color w:val="000000"/>
+          <w:sz w:val="20"/>
+          <w:szCs w:val="20"/>
+        </w:rPr>
+        <w:t xml:space="preserve"> una determinada categorización</w:t>
+      </w:r>
+      <w:r>
+        <w:rPr>
+          <w:rFonts w:ascii="Times" w:eastAsia="Times" w:hAnsi="Times"/>
+          <w:color w:val="000000"/>
+          <w:sz w:val="20"/>
+          <w:szCs w:val="20"/>
+        </w:rPr>
+        <w:t xml:space="preserve"> o </w:t>
+      </w:r>
+      <w:r>
+        <w:rPr>
+          <w:rFonts w:ascii="Times" w:eastAsia="Times" w:hAnsi="Times"/>
+          <w:i/>
+          <w:iCs/>
+          <w:color w:val="000000"/>
+          <w:sz w:val="20"/>
+          <w:szCs w:val="20"/>
+        </w:rPr>
+        <w:t xml:space="preserve">dimensión </w:t>
+      </w:r>
+      <w:r>
+        <w:rPr>
+          <w:rFonts w:ascii="Times" w:eastAsia="Times" w:hAnsi="Times"/>
+          <w:color w:val="000000"/>
+          <w:sz w:val="20"/>
+          <w:szCs w:val="20"/>
+        </w:rPr>
+        <w:t>(</w:t>
+      </w:r>
+      <w:r>
+        <w:rPr>
+          <w:rFonts w:ascii="Times" w:eastAsia="Times" w:hAnsi="Times"/>
+          <w:i/>
+          <w:iCs/>
+          <w:color w:val="000000"/>
+          <w:sz w:val="20"/>
+          <w:szCs w:val="20"/>
+        </w:rPr>
+        <w:t>Age</w:t>
+      </w:r>
+      <w:r>
+        <w:rPr>
+          <w:rFonts w:ascii="Times" w:eastAsia="Times" w:hAnsi="Times"/>
+          <w:color w:val="000000"/>
+          <w:sz w:val="20"/>
+          <w:szCs w:val="20"/>
+        </w:rPr>
+        <w:t>)</w:t>
+      </w:r>
+      <w:r>
+        <w:rPr>
+          <w:rFonts w:ascii="Times" w:eastAsia="Times" w:hAnsi="Times"/>
+          <w:color w:val="000000"/>
+          <w:sz w:val="20"/>
+          <w:szCs w:val="20"/>
+        </w:rPr>
+        <w:t>,</w:t>
+      </w:r>
+      <w:r>
+        <w:rPr>
+          <w:rFonts w:ascii="Times" w:eastAsia="Times" w:hAnsi="Times"/>
+          <w:color w:val="000000"/>
+          <w:sz w:val="20"/>
+          <w:szCs w:val="20"/>
+        </w:rPr>
+        <w:t xml:space="preserve"> debe flotar con el ratón sobre </w:t>
+      </w:r>
+      <w:r>
+        <w:rPr>
+          <w:rFonts w:ascii="Times" w:eastAsia="Times" w:hAnsi="Times"/>
+          <w:color w:val="000000"/>
+          <w:sz w:val="20"/>
+          <w:szCs w:val="20"/>
+        </w:rPr>
+        <w:t>un área</w:t>
+      </w:r>
+      <w:r>
+        <w:rPr>
+          <w:rFonts w:ascii="Times" w:eastAsia="Times" w:hAnsi="Times"/>
+          <w:color w:val="000000"/>
+          <w:sz w:val="20"/>
+          <w:szCs w:val="20"/>
+        </w:rPr>
+        <w:t xml:space="preserve"> en </w:t>
+      </w:r>
+      <w:r>
+        <w:rPr>
+          <w:rFonts w:ascii="Times" w:eastAsia="Times" w:hAnsi="Times"/>
+          <w:color w:val="000000"/>
+          <w:sz w:val="20"/>
+          <w:szCs w:val="20"/>
+        </w:rPr>
+        <w:t>específico; pues,</w:t>
+      </w:r>
+      <w:r>
+        <w:rPr>
+          <w:rFonts w:ascii="Times" w:eastAsia="Times" w:hAnsi="Times"/>
+          <w:color w:val="000000"/>
+          <w:sz w:val="20"/>
+          <w:szCs w:val="20"/>
+        </w:rPr>
+        <w:t xml:space="preserve"> cada área representaría un rango de edades diferente. </w:t>
+      </w:r>
+      <w:r>
+        <w:rPr>
+          <w:rFonts w:ascii="Times" w:eastAsia="Times" w:hAnsi="Times"/>
+          <w:color w:val="000000"/>
+          <w:sz w:val="20"/>
+          <w:szCs w:val="20"/>
+        </w:rPr>
+        <w:t xml:space="preserve">Lo ideal en este tipo de </w:t>
+      </w:r>
+      <w:r>
+        <w:rPr>
+          <w:rFonts w:ascii="Times" w:eastAsia="Times" w:hAnsi="Times"/>
+          <w:color w:val="000000"/>
+          <w:sz w:val="20"/>
+          <w:szCs w:val="20"/>
+        </w:rPr>
+        <w:t>gráficos</w:t>
+      </w:r>
+      <w:r>
+        <w:rPr>
+          <w:rFonts w:ascii="Times" w:eastAsia="Times" w:hAnsi="Times"/>
+          <w:color w:val="000000"/>
+          <w:sz w:val="20"/>
+          <w:szCs w:val="20"/>
+        </w:rPr>
+        <w:t xml:space="preserve"> es </w:t>
+      </w:r>
+      <w:r>
+        <w:rPr>
+          <w:rFonts w:ascii="Times" w:eastAsia="Times" w:hAnsi="Times"/>
+          <w:color w:val="000000"/>
+          <w:sz w:val="20"/>
+          <w:szCs w:val="20"/>
+        </w:rPr>
+        <w:t>asistir a la categoría estudiada, en este caso rango de edades (</w:t>
+      </w:r>
+      <w:r>
+        <w:rPr>
+          <w:rFonts w:ascii="Times" w:eastAsia="Times" w:hAnsi="Times"/>
+          <w:i/>
+          <w:iCs/>
+          <w:color w:val="000000"/>
+          <w:sz w:val="20"/>
+          <w:szCs w:val="20"/>
+        </w:rPr>
+        <w:t>Age</w:t>
+      </w:r>
+      <w:r>
+        <w:rPr>
+          <w:rFonts w:ascii="Times" w:eastAsia="Times" w:hAnsi="Times"/>
+          <w:color w:val="000000"/>
+          <w:sz w:val="20"/>
+          <w:szCs w:val="20"/>
+        </w:rPr>
+        <w:t>)</w:t>
+      </w:r>
+      <w:r>
+        <w:rPr>
+          <w:rFonts w:ascii="Times" w:eastAsia="Times" w:hAnsi="Times"/>
+          <w:color w:val="000000"/>
+          <w:sz w:val="20"/>
+          <w:szCs w:val="20"/>
+        </w:rPr>
+        <w:t>,</w:t>
+      </w:r>
+      <w:r>
+        <w:rPr>
+          <w:rFonts w:ascii="Times" w:eastAsia="Times" w:hAnsi="Times"/>
+          <w:color w:val="000000"/>
+          <w:sz w:val="20"/>
+          <w:szCs w:val="20"/>
+        </w:rPr>
+        <w:t xml:space="preserve"> </w:t>
+      </w:r>
+      <w:r>
+        <w:rPr>
+          <w:rFonts w:ascii="Times" w:eastAsia="Times" w:hAnsi="Times"/>
+          <w:color w:val="000000"/>
+          <w:sz w:val="20"/>
+          <w:szCs w:val="20"/>
+        </w:rPr>
+        <w:t>por medio de</w:t>
+      </w:r>
+      <w:r>
+        <w:rPr>
+          <w:rFonts w:ascii="Times" w:eastAsia="Times" w:hAnsi="Times"/>
+          <w:color w:val="000000"/>
+          <w:sz w:val="20"/>
+          <w:szCs w:val="20"/>
+        </w:rPr>
+        <w:t xml:space="preserve"> etiquetas </w:t>
+      </w:r>
+      <w:r>
+        <w:rPr>
+          <w:rFonts w:ascii="Times" w:eastAsia="Times" w:hAnsi="Times"/>
+          <w:color w:val="000000"/>
+          <w:sz w:val="20"/>
+          <w:szCs w:val="20"/>
+        </w:rPr>
+        <w:t xml:space="preserve">también. </w:t>
+      </w:r>
+    </w:p>
+    <w:p>
+      <w:pPr>
+        <w:rPr>
+          <w:rFonts w:ascii="Times" w:eastAsia="Times" w:hAnsi="Times"/>
+          <w:color w:val="000000"/>
+          <w:sz w:val="20"/>
+          <w:szCs w:val="20"/>
+        </w:rPr>
+      </w:pPr>
+      <w:r>
+        <w:rPr>
+          <w:rFonts w:ascii="Times" w:eastAsia="Times" w:hAnsi="Times"/>
+          <w:color w:val="000000"/>
+          <w:sz w:val="20"/>
+          <w:szCs w:val="20"/>
+        </w:rPr>
+        <w:t>Quedaría</w:t>
+      </w:r>
+      <w:r>
+        <w:rPr>
+          <w:rFonts w:ascii="Times" w:eastAsia="Times" w:hAnsi="Times"/>
+          <w:color w:val="000000"/>
+          <w:sz w:val="20"/>
+          <w:szCs w:val="20"/>
+        </w:rPr>
+        <w:t xml:space="preserve"> nuestra visualización final así: </w:t>
+      </w:r>
+    </w:p>
+    <w:p>
+      <w:pPr>
+        <w:rPr>
+          <w:rFonts w:ascii="Times" w:eastAsia="Times" w:hAnsi="Times"/>
+          <w:color w:val="000000"/>
+          <w:sz w:val="20"/>
+          <w:szCs w:val="20"/>
+        </w:rPr>
+      </w:pPr>
+    </w:p>
+    <w:p>
+      <w:pPr>
+        <w:rPr>
+          <w:rFonts w:ascii="Times" w:eastAsia="Times" w:hAnsi="Times"/>
+          <w:color w:val="000000"/>
+          <w:sz w:val="20"/>
+          <w:szCs w:val="20"/>
+        </w:rPr>
+      </w:pPr>
+      <w:r>
+        <w:rPr>
+          <w:rFonts w:ascii="Times" w:eastAsia="Times" w:hAnsi="Times"/>
+          <w:noProof/>
+          <w:color w:val="000000"/>
+          <w:sz w:val="20"/>
+          <w:szCs w:val="20"/>
+        </w:rPr>
+        <w:lastRenderedPageBreak/>
+        <w:drawing>
+          <wp:inline distT="0" distB="0" distL="0" distR="0" wp14:anchorId="278DCFBA" wp14:editId="1A7B86C0">
+            <wp:extent cx="5612130" cy="3359785"/>
+            <wp:effectExtent l="0" t="0" r="7620" b="0"/>
+            <wp:docPr id="30" name="Imagen 30" descr="Gráfico&#10;&#10;Descripción generada automáticamente"/>
+            <wp:cNvGraphicFramePr>
+              <a:graphicFrameLocks xmlns:a="http://schemas.openxmlformats.org/drawingml/2006/main" noChangeAspect="1"/>
+            </wp:cNvGraphicFramePr>
+            <a:graphic xmlns:a="http://schemas.openxmlformats.org/drawingml/2006/main">
+              <a:graphicData uri="http://schemas.openxmlformats.org/drawingml/2006/picture">
+                <pic:pic xmlns:pic="http://schemas.openxmlformats.org/drawingml/2006/picture">
+                  <pic:nvPicPr>
+                    <pic:cNvPr id="30" name="Imagen 30" descr="Gráfico&#10;&#10;Descripción generada automáticamente"/>
+                    <pic:cNvPicPr/>
+                  </pic:nvPicPr>
+                  <pic:blipFill>
+                    <a:blip r:embed="rId39" cstate="print">
+                      <a:extLst>
+                        <a:ext uri="{28A0092B-C50C-407E-A947-70E740481C1C}">
+                          <a14:useLocalDpi xmlns:a14="http://schemas.microsoft.com/office/drawing/2010/main" val="0"/>
+                        </a:ext>
+                      </a:extLst>
+                    </a:blip>
+                    <a:stretch>
+                      <a:fillRect/>
+                    </a:stretch>
+                  </pic:blipFill>
+                  <pic:spPr>
+                    <a:xfrm>
+                      <a:off x="0" y="0"/>
+                      <a:ext cx="5612130" cy="3359785"/>
+                    </a:xfrm>
+                    <a:prstGeom prst="rect">
+                      <a:avLst/>
+                    </a:prstGeom>
+                  </pic:spPr>
+                </pic:pic>
+              </a:graphicData>
+            </a:graphic>
+          </wp:inline>
+        </w:drawing>
+      </w:r>
+    </w:p>
+    <w:p>
+      <w:pPr>
+        <w:rPr>
+          <w:rFonts w:ascii="Times" w:eastAsia="Times" w:hAnsi="Times"/>
+          <w:color w:val="000000"/>
+          <w:sz w:val="20"/>
+          <w:szCs w:val="20"/>
+        </w:rPr>
+      </w:pPr>
+      <w:r>
+        <w:rPr>
+          <w:rFonts w:ascii="Times" w:eastAsia="Times" w:hAnsi="Times"/>
+          <w:color w:val="000000"/>
+          <w:sz w:val="20"/>
+          <w:szCs w:val="20"/>
+        </w:rPr>
+        <w:t xml:space="preserve">Si se percata, el </w:t>
+      </w:r>
+      <w:r>
+        <w:rPr>
+          <w:rFonts w:ascii="Times" w:eastAsia="Times" w:hAnsi="Times"/>
+          <w:i/>
+          <w:iCs/>
+          <w:color w:val="000000"/>
+          <w:sz w:val="20"/>
+          <w:szCs w:val="20"/>
+        </w:rPr>
+        <w:t>apilamiento</w:t>
+      </w:r>
+      <w:r>
+        <w:rPr>
+          <w:rFonts w:ascii="Times" w:eastAsia="Times" w:hAnsi="Times"/>
+          <w:i/>
+          <w:iCs/>
+          <w:color w:val="000000"/>
+          <w:sz w:val="20"/>
+          <w:szCs w:val="20"/>
+        </w:rPr>
+        <w:t xml:space="preserve"> </w:t>
+      </w:r>
+      <w:r>
+        <w:rPr>
+          <w:rFonts w:ascii="Times" w:eastAsia="Times" w:hAnsi="Times"/>
+          <w:color w:val="000000"/>
+          <w:sz w:val="20"/>
+          <w:szCs w:val="20"/>
+        </w:rPr>
+        <w:t>se hace de forma ordenada</w:t>
+      </w:r>
+      <w:r>
+        <w:rPr>
+          <w:rFonts w:ascii="Times" w:eastAsia="Times" w:hAnsi="Times"/>
+          <w:color w:val="000000"/>
+          <w:sz w:val="20"/>
+          <w:szCs w:val="20"/>
+        </w:rPr>
+        <w:t xml:space="preserve">. </w:t>
+      </w:r>
+      <w:r>
+        <w:rPr>
+          <w:rFonts w:ascii="Times" w:eastAsia="Times" w:hAnsi="Times"/>
+          <w:color w:val="000000"/>
+          <w:sz w:val="20"/>
+          <w:szCs w:val="20"/>
+        </w:rPr>
+        <w:t>Más puntualmente, si vemos</w:t>
+      </w:r>
+      <w:r>
+        <w:rPr>
+          <w:rFonts w:ascii="Times" w:eastAsia="Times" w:hAnsi="Times"/>
+          <w:color w:val="000000"/>
+          <w:sz w:val="20"/>
+          <w:szCs w:val="20"/>
+        </w:rPr>
+        <w:t xml:space="preserve"> el gráfico de abajo </w:t>
+      </w:r>
+      <w:r>
+        <w:rPr>
+          <w:rFonts w:ascii="Times" w:eastAsia="Times" w:hAnsi="Times"/>
+          <w:color w:val="000000"/>
+          <w:sz w:val="20"/>
+          <w:szCs w:val="20"/>
+        </w:rPr>
+        <w:t>hacia</w:t>
+      </w:r>
+      <w:r>
+        <w:rPr>
+          <w:rFonts w:ascii="Times" w:eastAsia="Times" w:hAnsi="Times"/>
+          <w:color w:val="000000"/>
+          <w:sz w:val="20"/>
+          <w:szCs w:val="20"/>
+        </w:rPr>
+        <w:t xml:space="preserve"> arriba, el ordenamiento se da de forma descendente.</w:t>
+      </w:r>
+    </w:p>
+    <w:p>
+      <w:pPr>
+        <w:rPr>
+          <w:rFonts w:ascii="Times" w:eastAsia="Times" w:hAnsi="Times"/>
+          <w:color w:val="000000"/>
+          <w:sz w:val="20"/>
+          <w:szCs w:val="20"/>
+        </w:rPr>
+      </w:pPr>
+    </w:p>
+    <w:p>
+      <w:pPr>
+        <w:rPr>
+          <w:rFonts w:ascii="Times" w:eastAsia="Times" w:hAnsi="Times"/>
+          <w:color w:val="000000"/>
+          <w:sz w:val="20"/>
+          <w:szCs w:val="20"/>
+        </w:rPr>
+      </w:pPr>
+    </w:p>
+    <w:p>
+      <w:pPr>
+        <w:rPr>
+          <w:rFonts w:ascii="Times" w:eastAsia="Times" w:hAnsi="Times"/>
+          <w:color w:val="000000"/>
+          <w:sz w:val="20"/>
+          <w:szCs w:val="20"/>
+        </w:rPr>
+      </w:pPr>
     </w:p>
     <w:p>
       <w:pPr>
@@ -17031,6 +20918,37 @@
           <w:noEndnote/>
         </w:sectPr>
       </w:pPr>
+      <w:r>
+        <w:rPr>
+          <w:rFonts w:ascii="Times" w:eastAsia="Times" w:hAnsi="Times"/>
+          <w:b/>
+          <w:bCs/>
+          <w:i/>
+          <w:iCs/>
+          <w:color w:val="000000"/>
+          <w:sz w:val="20"/>
+          <w:szCs w:val="20"/>
+        </w:rPr>
+        <w:t xml:space="preserve"> </w:t>
+      </w:r>
+      <w:r>
+        <w:rPr>
+          <w:rFonts w:ascii="Times" w:eastAsia="Times" w:hAnsi="Times"/>
+          <w:color w:val="000000"/>
+          <w:sz w:val="20"/>
+          <w:szCs w:val="20"/>
+        </w:rPr>
+        <w:t xml:space="preserve"> </w:t>
+      </w:r>
+      <w:r>
+        <w:rPr>
+          <w:rFonts w:ascii="Times" w:eastAsia="Times" w:hAnsi="Times"/>
+          <w:color w:val="000000"/>
+          <w:sz w:val="20"/>
+          <w:szCs w:val="20"/>
+        </w:rPr>
+        <w:t xml:space="preserve"> </w:t>
+      </w:r>
     </w:p>
     <w:p/>
     <w:sectPr>
@@ -17849,7 +21767,7 @@
     </w:lvl>
   </w:abstractNum>
   <w:abstractNum w:abstractNumId="8" w15:restartNumberingAfterBreak="0">
-    <w:nsid w:val="5A066042"/>
+    <w:nsid w:val="55AC6032"/>
     <w:multiLevelType w:val="hybridMultilevel"/>
     <w:tmpl w:val="25DCEAEA"/>
     <w:lvl w:ilvl="0" w:tplc="FFFFFFFF">
@@ -17938,7 +21856,7 @@
     </w:lvl>
   </w:abstractNum>
   <w:abstractNum w:abstractNumId="9" w15:restartNumberingAfterBreak="0">
-    <w:nsid w:val="60864F68"/>
+    <w:nsid w:val="5A066042"/>
     <w:multiLevelType w:val="hybridMultilevel"/>
     <w:tmpl w:val="25DCEAEA"/>
     <w:lvl w:ilvl="0" w:tplc="FFFFFFFF">
@@ -18027,6 +21945,95 @@
     </w:lvl>
   </w:abstractNum>
   <w:abstractNum w:abstractNumId="10" w15:restartNumberingAfterBreak="0">
+    <w:nsid w:val="60864F68"/>
+    <w:multiLevelType w:val="hybridMultilevel"/>
+    <w:tmpl w:val="25DCEAEA"/>
+    <w:lvl w:ilvl="0" w:tplc="FFFFFFFF">
+      <w:start w:val="1"/>
+      <w:numFmt w:val="decimal"/>
+      <w:lvlText w:val="%1."/>
+      <w:lvlJc w:val="left"/>
+      <w:pPr>
+        <w:ind w:left="720" w:hanging="360"/>
+      </w:pPr>
+      <w:rPr>
+        <w:rFonts w:hint="default"/>
+      </w:rPr>
+    </w:lvl>
+    <w:lvl w:ilvl="1" w:tplc="FFFFFFFF" w:tentative="1">
+      <w:start w:val="1"/>
+      <w:numFmt w:val="lowerLetter"/>
+      <w:lvlText w:val="%2."/>
+      <w:lvlJc w:val="left"/>
+      <w:pPr>
+        <w:ind w:left="1440" w:hanging="360"/>
+      </w:pPr>
+    </w:lvl>
+    <w:lvl w:ilvl="2" w:tplc="FFFFFFFF" w:tentative="1">
+      <w:start w:val="1"/>
+      <w:numFmt w:val="lowerRoman"/>
+      <w:lvlText w:val="%3."/>
+      <w:lvlJc w:val="right"/>
+      <w:pPr>
+        <w:ind w:left="2160" w:hanging="180"/>
+      </w:pPr>
+    </w:lvl>
+    <w:lvl w:ilvl="3" w:tplc="FFFFFFFF" w:tentative="1">
+      <w:start w:val="1"/>
+      <w:numFmt w:val="decimal"/>
+      <w:lvlText w:val="%4."/>
+      <w:lvlJc w:val="left"/>
+      <w:pPr>
+        <w:ind w:left="2880" w:hanging="360"/>
+      </w:pPr>
+    </w:lvl>
+    <w:lvl w:ilvl="4" w:tplc="FFFFFFFF" w:tentative="1">
+      <w:start w:val="1"/>
+      <w:numFmt w:val="lowerLetter"/>
+      <w:lvlText w:val="%5."/>
+      <w:lvlJc w:val="left"/>
+      <w:pPr>
+        <w:ind w:left="3600" w:hanging="360"/>
+      </w:pPr>
+    </w:lvl>
+    <w:lvl w:ilvl="5" w:tplc="FFFFFFFF" w:tentative="1">
+      <w:start w:val="1"/>
+      <w:numFmt w:val="lowerRoman"/>
+      <w:lvlText w:val="%6."/>
+      <w:lvlJc w:val="right"/>
+      <w:pPr>
+        <w:ind w:left="4320" w:hanging="180"/>
+      </w:pPr>
+    </w:lvl>
+    <w:lvl w:ilvl="6" w:tplc="FFFFFFFF" w:tentative="1">
+      <w:start w:val="1"/>
+      <w:numFmt w:val="decimal"/>
+      <w:lvlText w:val="%7."/>
+      <w:lvlJc w:val="left"/>
+      <w:pPr>
+        <w:ind w:left="5040" w:hanging="360"/>
+      </w:pPr>
+    </w:lvl>
+    <w:lvl w:ilvl="7" w:tplc="FFFFFFFF" w:tentative="1">
+      <w:start w:val="1"/>
+      <w:numFmt w:val="lowerLetter"/>
+      <w:lvlText w:val="%8."/>
+      <w:lvlJc w:val="left"/>
+      <w:pPr>
+        <w:ind w:left="5760" w:hanging="360"/>
+      </w:pPr>
+    </w:lvl>
+    <w:lvl w:ilvl="8" w:tplc="FFFFFFFF" w:tentative="1">
+      <w:start w:val="1"/>
+      <w:numFmt w:val="lowerRoman"/>
+      <w:lvlText w:val="%9."/>
+      <w:lvlJc w:val="right"/>
+      <w:pPr>
+        <w:ind w:left="6480" w:hanging="180"/>
+      </w:pPr>
+    </w:lvl>
+  </w:abstractNum>
+  <w:abstractNum w:abstractNumId="11" w15:restartNumberingAfterBreak="0">
     <w:nsid w:val="6CEF63C1"/>
     <w:multiLevelType w:val="hybridMultilevel"/>
     <w:tmpl w:val="16AC07C0"/>
@@ -18115,7 +22122,7 @@
       </w:pPr>
     </w:lvl>
   </w:abstractNum>
-  <w:abstractNum w:abstractNumId="11" w15:restartNumberingAfterBreak="0">
+  <w:abstractNum w:abstractNumId="12" w15:restartNumberingAfterBreak="0">
     <w:nsid w:val="70897B17"/>
     <w:multiLevelType w:val="hybridMultilevel"/>
     <w:tmpl w:val="25DCEAEA"/>
@@ -18223,13 +22230,13 @@
     <w:abstractNumId w:val="7"/>
   </w:num>
   <w:num w:numId="7" w16cid:durableId="944732592">
-    <w:abstractNumId w:val="8"/>
+    <w:abstractNumId w:val="9"/>
   </w:num>
   <w:num w:numId="8" w16cid:durableId="1230534807">
-    <w:abstractNumId w:val="10"/>
+    <w:abstractNumId w:val="11"/>
   </w:num>
   <w:num w:numId="9" w16cid:durableId="300312285">
-    <w:abstractNumId w:val="9"/>
+    <w:abstractNumId w:val="10"/>
   </w:num>
   <w:num w:numId="10" w16cid:durableId="483204960">
     <w:abstractNumId w:val="6"/>
@@ -18238,7 +22245,10 @@
     <w:abstractNumId w:val="0"/>
   </w:num>
   <w:num w:numId="12" w16cid:durableId="101145338">
-    <w:abstractNumId w:val="11"/>
+    <w:abstractNumId w:val="12"/>
+  </w:num>
+  <w:num w:numId="13" w16cid:durableId="533687697">
+    <w:abstractNumId w:val="8"/>
   </w:num>
 </w:numbering>
 </file>

</xml_diff>